<commit_message>
version support - step 1
</commit_message>
<xml_diff>
--- a/doc/clad.docx
+++ b/doc/clad.docx
@@ -90,7 +90,35 @@
         <w:rPr>
           <w:rFonts w:ascii="Garamond" w:hAnsi="Garamond"/>
         </w:rPr>
-        <w:t xml:space="preserve"> (*Command and *ApplicationRuntime). Use annotations or look inside the class for to see if they implement Command or ApplicationRuntime.</w:t>
+        <w:t xml:space="preserve"> (*Command and *</w:t>
+      </w:r>
+      <w:proofErr w:type="spellStart"/>
+      <w:r>
+        <w:rPr>
+          <w:rFonts w:ascii="Garamond" w:hAnsi="Garamond"/>
+        </w:rPr>
+        <w:t>ApplicationRuntime</w:t>
+      </w:r>
+      <w:proofErr w:type="spellEnd"/>
+      <w:r>
+        <w:rPr>
+          <w:rFonts w:ascii="Garamond" w:hAnsi="Garamond"/>
+        </w:rPr>
+        <w:t xml:space="preserve">). Use annotations or look inside the class for to see if they implement Command or </w:t>
+      </w:r>
+      <w:proofErr w:type="spellStart"/>
+      <w:r>
+        <w:rPr>
+          <w:rFonts w:ascii="Garamond" w:hAnsi="Garamond"/>
+        </w:rPr>
+        <w:t>ApplicationRuntime</w:t>
+      </w:r>
+      <w:proofErr w:type="spellEnd"/>
+      <w:r>
+        <w:rPr>
+          <w:rFonts w:ascii="Garamond" w:hAnsi="Garamond"/>
+        </w:rPr>
+        <w:t>.</w:t>
       </w:r>
       <w:r>
         <w:rPr>
@@ -121,7 +149,21 @@
         <w:rPr>
           <w:rFonts w:ascii="Garamond" w:hAnsi="Garamond"/>
         </w:rPr>
-        <w:t>In order to find the ApplicationRuntime, we need to set “application.name” system property. This is awkward, we need to get rid of it. Annotations is probably best.</w:t>
+        <w:t xml:space="preserve">In order to find the </w:t>
+      </w:r>
+      <w:proofErr w:type="spellStart"/>
+      <w:r>
+        <w:rPr>
+          <w:rFonts w:ascii="Garamond" w:hAnsi="Garamond"/>
+        </w:rPr>
+        <w:t>ApplicationRuntime</w:t>
+      </w:r>
+      <w:proofErr w:type="spellEnd"/>
+      <w:r>
+        <w:rPr>
+          <w:rFonts w:ascii="Garamond" w:hAnsi="Garamond"/>
+        </w:rPr>
+        <w:t>, we need to set “application.name” system property. This is awkward, we need to get rid of it. Annotations is probably best.</w:t>
       </w:r>
     </w:p>
     <w:p>
@@ -135,12 +177,140 @@
           <w:rFonts w:ascii="Garamond" w:hAnsi="Garamond"/>
         </w:rPr>
       </w:pPr>
-      <w:r>
-        <w:rPr>
-          <w:rFonts w:ascii="Garamond" w:hAnsi="Garamond"/>
-        </w:rPr>
-        <w:t>ApplicationRuntime callback should be annotated instead of being interface methods.</w:t>
-      </w:r>
+      <w:proofErr w:type="spellStart"/>
+      <w:r>
+        <w:rPr>
+          <w:rFonts w:ascii="Garamond" w:hAnsi="Garamond"/>
+        </w:rPr>
+        <w:t>ApplicationRuntime</w:t>
+      </w:r>
+      <w:proofErr w:type="spellEnd"/>
+      <w:r>
+        <w:rPr>
+          <w:rFonts w:ascii="Garamond" w:hAnsi="Garamond"/>
+        </w:rPr>
+        <w:t xml:space="preserve"> callback should be annotated instead of being interface methods.</w:t>
+      </w:r>
+    </w:p>
+    <w:p>
+      <w:pPr>
+        <w:pStyle w:val="ListParagraph"/>
+        <w:numPr>
+          <w:ilvl w:val="0"/>
+          <w:numId w:val="1"/>
+        </w:numPr>
+        <w:rPr>
+          <w:rFonts w:ascii="Garamond" w:hAnsi="Garamond"/>
+        </w:rPr>
+      </w:pPr>
+      <w:r>
+        <w:rPr>
+          <w:rFonts w:ascii="Garamond" w:hAnsi="Garamond"/>
+        </w:rPr>
+        <w:t>Mechanism to link cliff to its clients – where to find the commands. Most likely a package or a naming convention.</w:t>
+      </w:r>
+    </w:p>
+    <w:p>
+      <w:pPr>
+        <w:pStyle w:val="ListParagraph"/>
+        <w:numPr>
+          <w:ilvl w:val="0"/>
+          <w:numId w:val="1"/>
+        </w:numPr>
+        <w:rPr>
+          <w:rFonts w:ascii="Garamond" w:hAnsi="Garamond"/>
+        </w:rPr>
+      </w:pPr>
+      <w:r>
+        <w:rPr>
+          <w:rFonts w:ascii="Garamond" w:hAnsi="Garamond"/>
+        </w:rPr>
+        <w:t>The convention for a default command if none is specified.</w:t>
+      </w:r>
+    </w:p>
+    <w:p>
+      <w:pPr>
+        <w:pStyle w:val="ListParagraph"/>
+        <w:numPr>
+          <w:ilvl w:val="0"/>
+          <w:numId w:val="1"/>
+        </w:numPr>
+        <w:rPr>
+          <w:rFonts w:ascii="Garamond" w:hAnsi="Garamond"/>
+        </w:rPr>
+      </w:pPr>
+      <w:r>
+        <w:rPr>
+          <w:rFonts w:ascii="Garamond" w:hAnsi="Garamond"/>
+        </w:rPr>
+        <w:t>Define how users can extend their configuration – the user application will most likely need global options of their own</w:t>
+      </w:r>
+    </w:p>
+    <w:p>
+      <w:pPr>
+        <w:pStyle w:val="ListParagraph"/>
+        <w:numPr>
+          <w:ilvl w:val="0"/>
+          <w:numId w:val="1"/>
+        </w:numPr>
+        <w:rPr>
+          <w:rFonts w:ascii="Garamond" w:hAnsi="Garamond"/>
+        </w:rPr>
+      </w:pPr>
+      <w:r>
+        <w:rPr>
+          <w:rFonts w:ascii="Garamond" w:hAnsi="Garamond"/>
+        </w:rPr>
+        <w:t>Implement –s--</w:t>
+      </w:r>
+      <w:proofErr w:type="spellStart"/>
+      <w:r>
+        <w:rPr>
+          <w:rFonts w:ascii="Garamond" w:hAnsi="Garamond"/>
+        </w:rPr>
+        <w:t>somenting</w:t>
+      </w:r>
+      <w:proofErr w:type="spellEnd"/>
+      <w:r>
+        <w:rPr>
+          <w:rFonts w:ascii="Garamond" w:hAnsi="Garamond"/>
+        </w:rPr>
+        <w:t>=something argument convention.</w:t>
+      </w:r>
+    </w:p>
+    <w:p>
+      <w:pPr>
+        <w:pStyle w:val="ListParagraph"/>
+        <w:numPr>
+          <w:ilvl w:val="0"/>
+          <w:numId w:val="1"/>
+        </w:numPr>
+        <w:rPr>
+          <w:rFonts w:ascii="Garamond" w:hAnsi="Garamond"/>
+        </w:rPr>
+      </w:pPr>
+      <w:r>
+        <w:rPr>
+          <w:rFonts w:ascii="Garamond" w:hAnsi="Garamond"/>
+        </w:rPr>
+        <w:t xml:space="preserve">The Help – initially based on a flat text file in the client. </w:t>
+      </w:r>
+    </w:p>
+    <w:p>
+      <w:pPr>
+        <w:pStyle w:val="ListParagraph"/>
+        <w:rPr>
+          <w:rFonts w:ascii="Garamond" w:hAnsi="Garamond"/>
+        </w:rPr>
+      </w:pPr>
+    </w:p>
+    <w:p>
+      <w:pPr>
+        <w:pStyle w:val="ListParagraph"/>
+        <w:rPr>
+          <w:rFonts w:ascii="Garamond" w:hAnsi="Garamond"/>
+        </w:rPr>
+      </w:pPr>
       <w:bookmarkStart w:id="0" w:name="_GoBack"/>
       <w:bookmarkEnd w:id="0"/>
     </w:p>
@@ -234,7 +404,21 @@
         <w:rPr>
           <w:rFonts w:ascii="Garamond" w:hAnsi="Garamond"/>
         </w:rPr>
-        <w:t xml:space="preserve">events --format=”something ….” sample –s 1 </w:t>
+        <w:t>events --format</w:t>
+      </w:r>
+      <w:proofErr w:type="gramStart"/>
+      <w:r>
+        <w:rPr>
+          <w:rFonts w:ascii="Garamond" w:hAnsi="Garamond"/>
+        </w:rPr>
+        <w:t>=”something</w:t>
+      </w:r>
+      <w:proofErr w:type="gramEnd"/>
+      <w:r>
+        <w:rPr>
+          <w:rFonts w:ascii="Garamond" w:hAnsi="Garamond"/>
+        </w:rPr>
+        <w:t xml:space="preserve"> ….” sample –s 1 </w:t>
       </w:r>
     </w:p>
     <w:p>
@@ -378,6 +562,7 @@
           <w:rFonts w:ascii="Garamond" w:hAnsi="Garamond"/>
           <w:color w:val="0070C0"/>
         </w:rPr>
+        <w:lastRenderedPageBreak/>
         <w:t xml:space="preserve">  </w:t>
       </w:r>
     </w:p>
@@ -461,7 +646,6 @@
         <w:rPr>
           <w:rFonts w:ascii="Garamond" w:hAnsi="Garamond"/>
         </w:rPr>
-        <w:lastRenderedPageBreak/>
         <w:t xml:space="preserve">Everything between the wrapper name and the command name is interpreted as </w:t>
       </w:r>
       <w:r>
@@ -557,8 +741,16 @@
         <w:rPr>
           <w:rFonts w:ascii="Garamond" w:hAnsi="Garamond"/>
         </w:rPr>
-        <w:t>Implement ApplicationRuntime</w:t>
-      </w:r>
+        <w:t xml:space="preserve">Implement </w:t>
+      </w:r>
+      <w:proofErr w:type="spellStart"/>
+      <w:r>
+        <w:rPr>
+          <w:rFonts w:ascii="Garamond" w:hAnsi="Garamond"/>
+        </w:rPr>
+        <w:t>ApplicationRuntime</w:t>
+      </w:r>
+      <w:proofErr w:type="spellEnd"/>
     </w:p>
     <w:p>
       <w:pPr>
@@ -604,11 +796,19 @@
         </w:rPr>
         <w:t xml:space="preserve">Package the </w:t>
       </w:r>
-      <w:r>
-        <w:rPr>
-          <w:rFonts w:ascii="Garamond" w:hAnsi="Garamond"/>
-        </w:rPr>
-        <w:t xml:space="preserve">applicationRuntime and the </w:t>
+      <w:proofErr w:type="spellStart"/>
+      <w:r>
+        <w:rPr>
+          <w:rFonts w:ascii="Garamond" w:hAnsi="Garamond"/>
+        </w:rPr>
+        <w:t>applicationRuntime</w:t>
+      </w:r>
+      <w:proofErr w:type="spellEnd"/>
+      <w:r>
+        <w:rPr>
+          <w:rFonts w:ascii="Garamond" w:hAnsi="Garamond"/>
+        </w:rPr>
+        <w:t xml:space="preserve"> and the </w:t>
       </w:r>
       <w:r>
         <w:rPr>
@@ -634,27 +834,69 @@
         <w:rPr>
           <w:rFonts w:ascii="Garamond" w:hAnsi="Garamond"/>
         </w:rPr>
-        <w:t>Set “application.name” as a system property. If the applicationRuntime is BlahApplicationRuntime, the application.name must be “blah”.</w:t>
-      </w:r>
-    </w:p>
-    <w:p>
-      <w:pPr>
-        <w:rPr>
-          <w:rFonts w:ascii="Garamond" w:hAnsi="Garamond"/>
-        </w:rPr>
-      </w:pPr>
-    </w:p>
-    <w:p>
-      <w:pPr>
-        <w:rPr>
-          <w:rFonts w:ascii="Garamond" w:hAnsi="Garamond"/>
-        </w:rPr>
-      </w:pPr>
-      <w:r>
-        <w:rPr>
-          <w:rFonts w:ascii="Garamond" w:hAnsi="Garamond"/>
-        </w:rPr>
-        <w:t>Make sure the JAR or the directory is first on the class path (otherwise other &lt;your-command-name&gt;Command.class, if exist, will be instantiated first)</w:t>
+        <w:t xml:space="preserve">Set “application.name” as a system property. If the </w:t>
+      </w:r>
+      <w:proofErr w:type="spellStart"/>
+      <w:r>
+        <w:rPr>
+          <w:rFonts w:ascii="Garamond" w:hAnsi="Garamond"/>
+        </w:rPr>
+        <w:t>applicationRuntime</w:t>
+      </w:r>
+      <w:proofErr w:type="spellEnd"/>
+      <w:r>
+        <w:rPr>
+          <w:rFonts w:ascii="Garamond" w:hAnsi="Garamond"/>
+        </w:rPr>
+        <w:t xml:space="preserve"> is </w:t>
+      </w:r>
+      <w:proofErr w:type="spellStart"/>
+      <w:r>
+        <w:rPr>
+          <w:rFonts w:ascii="Garamond" w:hAnsi="Garamond"/>
+        </w:rPr>
+        <w:t>BlahApplicationRuntime</w:t>
+      </w:r>
+      <w:proofErr w:type="spellEnd"/>
+      <w:r>
+        <w:rPr>
+          <w:rFonts w:ascii="Garamond" w:hAnsi="Garamond"/>
+        </w:rPr>
+        <w:t>, the application.name must be “blah”.</w:t>
+      </w:r>
+    </w:p>
+    <w:p>
+      <w:pPr>
+        <w:rPr>
+          <w:rFonts w:ascii="Garamond" w:hAnsi="Garamond"/>
+        </w:rPr>
+      </w:pPr>
+    </w:p>
+    <w:p>
+      <w:pPr>
+        <w:rPr>
+          <w:rFonts w:ascii="Garamond" w:hAnsi="Garamond"/>
+        </w:rPr>
+      </w:pPr>
+      <w:r>
+        <w:rPr>
+          <w:rFonts w:ascii="Garamond" w:hAnsi="Garamond"/>
+        </w:rPr>
+        <w:t>Make sure the JAR or the directory is first on the class path (otherwise other &lt;your-command-name&gt;</w:t>
+      </w:r>
+      <w:proofErr w:type="spellStart"/>
+      <w:r>
+        <w:rPr>
+          <w:rFonts w:ascii="Garamond" w:hAnsi="Garamond"/>
+        </w:rPr>
+        <w:t>Command.class</w:t>
+      </w:r>
+      <w:proofErr w:type="spellEnd"/>
+      <w:r>
+        <w:rPr>
+          <w:rFonts w:ascii="Garamond" w:hAnsi="Garamond"/>
+        </w:rPr>
+        <w:t>, if exist, will be instantiated first)</w:t>
       </w:r>
     </w:p>
     <w:sectPr>

</xml_diff>

<commit_message>
2-SNAPSHOT-2 added novaordis-utilities-based version processing and a novaordis-utilities dependency
</commit_message>
<xml_diff>
--- a/doc/clad.docx
+++ b/doc/clad.docx
@@ -59,15 +59,22 @@
         <w:rPr>
           <w:rFonts w:ascii="Garamond" w:hAnsi="Garamond"/>
         </w:rPr>
-        <w:t>Figure out how to add a unit test that makes sure a command is identified and loaded from a JAR.</w:t>
-      </w:r>
-    </w:p>
-    <w:p>
-      <w:pPr>
-        <w:rPr>
-          <w:rFonts w:ascii="Garamond" w:hAnsi="Garamond"/>
-        </w:rPr>
-      </w:pPr>
+        <w:t xml:space="preserve">Implement </w:t>
+      </w:r>
+      <w:proofErr w:type="spellStart"/>
+      <w:r>
+        <w:rPr>
+          <w:rFonts w:ascii="Garamond" w:hAnsi="Garamond"/>
+        </w:rPr>
+        <w:t>VersionUtilities</w:t>
+      </w:r>
+      <w:proofErr w:type="spellEnd"/>
+      <w:r>
+        <w:rPr>
+          <w:rFonts w:ascii="Garamond" w:hAnsi="Garamond"/>
+        </w:rPr>
+        <w:t xml:space="preserve"> + test.</w:t>
+      </w:r>
     </w:p>
     <w:p>
       <w:pPr>
@@ -84,6 +91,223 @@
         <w:rPr>
           <w:rFonts w:ascii="Garamond" w:hAnsi="Garamond"/>
         </w:rPr>
+        <w:t xml:space="preserve">Release </w:t>
+      </w:r>
+      <w:proofErr w:type="spellStart"/>
+      <w:r>
+        <w:rPr>
+          <w:rFonts w:ascii="Garamond" w:hAnsi="Garamond"/>
+        </w:rPr>
+        <w:t>novaordis</w:t>
+      </w:r>
+      <w:proofErr w:type="spellEnd"/>
+      <w:r>
+        <w:rPr>
+          <w:rFonts w:ascii="Garamond" w:hAnsi="Garamond"/>
+        </w:rPr>
+        <w:t>-utilities 2 JAR.</w:t>
+      </w:r>
+    </w:p>
+    <w:p>
+      <w:pPr>
+        <w:pStyle w:val="ListParagraph"/>
+        <w:numPr>
+          <w:ilvl w:val="0"/>
+          <w:numId w:val="1"/>
+        </w:numPr>
+        <w:rPr>
+          <w:rFonts w:ascii="Garamond" w:hAnsi="Garamond"/>
+        </w:rPr>
+      </w:pPr>
+      <w:r>
+        <w:rPr>
+          <w:rFonts w:ascii="Garamond" w:hAnsi="Garamond"/>
+        </w:rPr>
+        <w:t xml:space="preserve">Go one more time over </w:t>
+      </w:r>
+      <w:hyperlink r:id="rId5" w:history="1">
+        <w:r>
+          <w:rPr>
+            <w:rStyle w:val="Hyperlink"/>
+            <w:rFonts w:ascii="Garamond" w:hAnsi="Garamond"/>
+          </w:rPr>
+          <w:t>https://kb.novaordis.com/index.php/Project_Version_and_Release_Date</w:t>
+        </w:r>
+      </w:hyperlink>
+      <w:r>
+        <w:rPr>
+          <w:rFonts w:ascii="Garamond" w:hAnsi="Garamond"/>
+        </w:rPr>
+        <w:t xml:space="preserve"> and make sure it works for </w:t>
+      </w:r>
+      <w:proofErr w:type="spellStart"/>
+      <w:r>
+        <w:rPr>
+          <w:rFonts w:ascii="Garamond" w:hAnsi="Garamond"/>
+        </w:rPr>
+        <w:t>esa</w:t>
+      </w:r>
+      <w:proofErr w:type="spellEnd"/>
+      <w:r>
+        <w:rPr>
+          <w:rFonts w:ascii="Garamond" w:hAnsi="Garamond"/>
+        </w:rPr>
+        <w:t>.</w:t>
+      </w:r>
+    </w:p>
+    <w:p>
+      <w:pPr>
+        <w:pStyle w:val="ListParagraph"/>
+        <w:numPr>
+          <w:ilvl w:val="0"/>
+          <w:numId w:val="1"/>
+        </w:numPr>
+        <w:rPr>
+          <w:rFonts w:ascii="Garamond" w:hAnsi="Garamond"/>
+        </w:rPr>
+      </w:pPr>
+      <w:r>
+        <w:rPr>
+          <w:rFonts w:ascii="Garamond" w:hAnsi="Garamond"/>
+        </w:rPr>
+        <w:t xml:space="preserve">Import it in </w:t>
+      </w:r>
+      <w:proofErr w:type="spellStart"/>
+      <w:r>
+        <w:rPr>
+          <w:rFonts w:ascii="Garamond" w:hAnsi="Garamond"/>
+        </w:rPr>
+        <w:t>novaordis</w:t>
+      </w:r>
+      <w:proofErr w:type="spellEnd"/>
+      <w:r>
+        <w:rPr>
+          <w:rFonts w:ascii="Garamond" w:hAnsi="Garamond"/>
+        </w:rPr>
+        <w:t xml:space="preserve"> clad -&gt; </w:t>
+      </w:r>
+      <w:proofErr w:type="spellStart"/>
+      <w:r>
+        <w:rPr>
+          <w:rFonts w:ascii="Garamond" w:hAnsi="Garamond"/>
+        </w:rPr>
+        <w:t>esa</w:t>
+      </w:r>
+      <w:proofErr w:type="spellEnd"/>
+      <w:r>
+        <w:rPr>
+          <w:rFonts w:ascii="Garamond" w:hAnsi="Garamond"/>
+        </w:rPr>
+        <w:t xml:space="preserve"> and make sure the utility works from </w:t>
+      </w:r>
+      <w:proofErr w:type="spellStart"/>
+      <w:r>
+        <w:rPr>
+          <w:rFonts w:ascii="Garamond" w:hAnsi="Garamond"/>
+        </w:rPr>
+        <w:t>esa</w:t>
+      </w:r>
+      <w:proofErr w:type="spellEnd"/>
+      <w:r>
+        <w:rPr>
+          <w:rFonts w:ascii="Garamond" w:hAnsi="Garamond"/>
+        </w:rPr>
+        <w:t xml:space="preserve"> version.</w:t>
+      </w:r>
+    </w:p>
+    <w:p>
+      <w:pPr>
+        <w:pStyle w:val="ListParagraph"/>
+        <w:numPr>
+          <w:ilvl w:val="0"/>
+          <w:numId w:val="1"/>
+        </w:numPr>
+        <w:rPr>
+          <w:rFonts w:ascii="Garamond" w:hAnsi="Garamond"/>
+        </w:rPr>
+      </w:pPr>
+      <w:r>
+        <w:rPr>
+          <w:rFonts w:ascii="Garamond" w:hAnsi="Garamond"/>
+        </w:rPr>
+        <w:t xml:space="preserve">Release a new </w:t>
+      </w:r>
+      <w:proofErr w:type="spellStart"/>
+      <w:r>
+        <w:rPr>
+          <w:rFonts w:ascii="Garamond" w:hAnsi="Garamond"/>
+        </w:rPr>
+        <w:t>esa</w:t>
+      </w:r>
+      <w:proofErr w:type="spellEnd"/>
+      <w:r>
+        <w:rPr>
+          <w:rFonts w:ascii="Garamond" w:hAnsi="Garamond"/>
+        </w:rPr>
+        <w:t xml:space="preserve"> and make sure </w:t>
+      </w:r>
+      <w:proofErr w:type="spellStart"/>
+      <w:r>
+        <w:rPr>
+          <w:rFonts w:ascii="Garamond" w:hAnsi="Garamond"/>
+        </w:rPr>
+        <w:t>esa</w:t>
+      </w:r>
+      <w:proofErr w:type="spellEnd"/>
+      <w:r>
+        <w:rPr>
+          <w:rFonts w:ascii="Garamond" w:hAnsi="Garamond"/>
+        </w:rPr>
+        <w:t xml:space="preserve"> version works.</w:t>
+      </w:r>
+    </w:p>
+    <w:p>
+      <w:pPr>
+        <w:rPr>
+          <w:rFonts w:ascii="Garamond" w:hAnsi="Garamond"/>
+        </w:rPr>
+      </w:pPr>
+    </w:p>
+    <w:p>
+      <w:pPr>
+        <w:rPr>
+          <w:rFonts w:ascii="Garamond" w:hAnsi="Garamond"/>
+        </w:rPr>
+      </w:pPr>
+    </w:p>
+    <w:p>
+      <w:pPr>
+        <w:pStyle w:val="ListParagraph"/>
+        <w:numPr>
+          <w:ilvl w:val="0"/>
+          <w:numId w:val="1"/>
+        </w:numPr>
+        <w:rPr>
+          <w:rFonts w:ascii="Garamond" w:hAnsi="Garamond"/>
+        </w:rPr>
+      </w:pPr>
+      <w:r>
+        <w:rPr>
+          <w:rFonts w:ascii="Garamond" w:hAnsi="Garamond"/>
+        </w:rPr>
+        <w:t>Figure out how to add a unit test that makes sure a command is identified and loaded from a JAR.</w:t>
+      </w:r>
+    </w:p>
+    <w:p>
+      <w:pPr>
+        <w:pStyle w:val="ListParagraph"/>
+        <w:numPr>
+          <w:ilvl w:val="0"/>
+          <w:numId w:val="1"/>
+        </w:numPr>
+        <w:rPr>
+          <w:rFonts w:ascii="Garamond" w:hAnsi="Garamond"/>
+        </w:rPr>
+      </w:pPr>
+      <w:r>
+        <w:rPr>
+          <w:rFonts w:ascii="Garamond" w:hAnsi="Garamond"/>
+        </w:rPr>
         <w:t>Currently we look for classes based on their name</w:t>
       </w:r>
       <w:r>
@@ -126,6 +350,8 @@
         </w:rPr>
         <w:t xml:space="preserve"> </w:t>
       </w:r>
+      <w:bookmarkStart w:id="0" w:name="_GoBack"/>
+      <w:bookmarkEnd w:id="0"/>
     </w:p>
     <w:p>
       <w:pPr>
@@ -311,8 +537,6 @@
           <w:rFonts w:ascii="Garamond" w:hAnsi="Garamond"/>
         </w:rPr>
       </w:pPr>
-      <w:bookmarkStart w:id="0" w:name="_GoBack"/>
-      <w:bookmarkEnd w:id="0"/>
     </w:p>
     <w:p>
       <w:pPr>
@@ -438,6 +662,7 @@
         <w:rPr>
           <w:rFonts w:ascii="Garamond" w:hAnsi="Garamond"/>
         </w:rPr>
+        <w:lastRenderedPageBreak/>
         <w:t>Each command line option has a configuration file correspondent. Command line value takes precedence over the configuration file value.</w:t>
       </w:r>
     </w:p>
@@ -562,7 +787,6 @@
           <w:rFonts w:ascii="Garamond" w:hAnsi="Garamond"/>
           <w:color w:val="0070C0"/>
         </w:rPr>
-        <w:lastRenderedPageBreak/>
         <w:t xml:space="preserve">  </w:t>
       </w:r>
     </w:p>
@@ -1534,6 +1758,17 @@
       <w:contextualSpacing/>
     </w:pPr>
   </w:style>
+  <w:style w:type="character" w:styleId="Hyperlink">
+    <w:name w:val="Hyperlink"/>
+    <w:basedOn w:val="DefaultParagraphFont"/>
+    <w:uiPriority w:val="99"/>
+    <w:unhideWhenUsed/>
+    <w:rsid w:val="00E45DCC"/>
+    <w:rPr>
+      <w:color w:val="0563C1" w:themeColor="hyperlink"/>
+      <w:u w:val="single"/>
+    </w:rPr>
+  </w:style>
 </w:styles>
 </file>
 

</xml_diff>

<commit_message>
introduced support for default command. Step 1
</commit_message>
<xml_diff>
--- a/doc/clad.docx
+++ b/doc/clad.docx
@@ -55,8 +55,6 @@
           <w:rFonts w:ascii="Garamond" w:hAnsi="Garamond"/>
         </w:rPr>
       </w:pPr>
-      <w:bookmarkStart w:id="0" w:name="_GoBack"/>
-      <w:bookmarkEnd w:id="0"/>
       <w:r>
         <w:rPr>
           <w:rFonts w:ascii="Garamond" w:hAnsi="Garamond"/>
@@ -91,35 +89,7 @@
         <w:rPr>
           <w:rFonts w:ascii="Garamond" w:hAnsi="Garamond"/>
         </w:rPr>
-        <w:t xml:space="preserve"> (*Command and *</w:t>
-      </w:r>
-      <w:proofErr w:type="spellStart"/>
-      <w:r>
-        <w:rPr>
-          <w:rFonts w:ascii="Garamond" w:hAnsi="Garamond"/>
-        </w:rPr>
-        <w:t>ApplicationRuntime</w:t>
-      </w:r>
-      <w:proofErr w:type="spellEnd"/>
-      <w:r>
-        <w:rPr>
-          <w:rFonts w:ascii="Garamond" w:hAnsi="Garamond"/>
-        </w:rPr>
-        <w:t xml:space="preserve">). Use annotations or look inside the class for to see if they implement Command or </w:t>
-      </w:r>
-      <w:proofErr w:type="spellStart"/>
-      <w:r>
-        <w:rPr>
-          <w:rFonts w:ascii="Garamond" w:hAnsi="Garamond"/>
-        </w:rPr>
-        <w:t>ApplicationRuntime</w:t>
-      </w:r>
-      <w:proofErr w:type="spellEnd"/>
-      <w:r>
-        <w:rPr>
-          <w:rFonts w:ascii="Garamond" w:hAnsi="Garamond"/>
-        </w:rPr>
-        <w:t>.</w:t>
+        <w:t xml:space="preserve"> (*Command and *ApplicationRuntime). Use annotations or look inside the class for to see if they implement Command or ApplicationRuntime.</w:t>
       </w:r>
       <w:r>
         <w:rPr>
@@ -150,21 +120,7 @@
         <w:rPr>
           <w:rFonts w:ascii="Garamond" w:hAnsi="Garamond"/>
         </w:rPr>
-        <w:t xml:space="preserve">In order to find the </w:t>
-      </w:r>
-      <w:proofErr w:type="spellStart"/>
-      <w:r>
-        <w:rPr>
-          <w:rFonts w:ascii="Garamond" w:hAnsi="Garamond"/>
-        </w:rPr>
-        <w:t>ApplicationRuntime</w:t>
-      </w:r>
-      <w:proofErr w:type="spellEnd"/>
-      <w:r>
-        <w:rPr>
-          <w:rFonts w:ascii="Garamond" w:hAnsi="Garamond"/>
-        </w:rPr>
-        <w:t>, we need to set “application.name” system property. This is awkward, we need to get rid of it. Annotations is probably best.</w:t>
+        <w:t>In order to find the ApplicationRuntime, we need to set “application.name” system property. This is awkward, we need to get rid of it. Annotations is probably best.</w:t>
       </w:r>
     </w:p>
     <w:p>
@@ -178,19 +134,11 @@
           <w:rFonts w:ascii="Garamond" w:hAnsi="Garamond"/>
         </w:rPr>
       </w:pPr>
-      <w:proofErr w:type="spellStart"/>
-      <w:r>
-        <w:rPr>
-          <w:rFonts w:ascii="Garamond" w:hAnsi="Garamond"/>
-        </w:rPr>
-        <w:t>ApplicationRuntime</w:t>
-      </w:r>
-      <w:proofErr w:type="spellEnd"/>
-      <w:r>
-        <w:rPr>
-          <w:rFonts w:ascii="Garamond" w:hAnsi="Garamond"/>
-        </w:rPr>
-        <w:t xml:space="preserve"> callback should be annotated instead of being interface methods.</w:t>
+      <w:r>
+        <w:rPr>
+          <w:rFonts w:ascii="Garamond" w:hAnsi="Garamond"/>
+        </w:rPr>
+        <w:t>ApplicationRuntime callback should be annotated instead of being interface methods.</w:t>
       </w:r>
     </w:p>
     <w:p>
@@ -262,21 +210,7 @@
         <w:rPr>
           <w:rFonts w:ascii="Garamond" w:hAnsi="Garamond"/>
         </w:rPr>
-        <w:t>Implement –s--</w:t>
-      </w:r>
-      <w:proofErr w:type="spellStart"/>
-      <w:r>
-        <w:rPr>
-          <w:rFonts w:ascii="Garamond" w:hAnsi="Garamond"/>
-        </w:rPr>
-        <w:t>somenting</w:t>
-      </w:r>
-      <w:proofErr w:type="spellEnd"/>
-      <w:r>
-        <w:rPr>
-          <w:rFonts w:ascii="Garamond" w:hAnsi="Garamond"/>
-        </w:rPr>
-        <w:t>=something argument convention.</w:t>
+        <w:t>Implement –s--somenting=something argument convention.</w:t>
       </w:r>
     </w:p>
     <w:p>
@@ -403,21 +337,7 @@
         <w:rPr>
           <w:rFonts w:ascii="Garamond" w:hAnsi="Garamond"/>
         </w:rPr>
-        <w:t>events --format</w:t>
-      </w:r>
-      <w:proofErr w:type="gramStart"/>
-      <w:r>
-        <w:rPr>
-          <w:rFonts w:ascii="Garamond" w:hAnsi="Garamond"/>
-        </w:rPr>
-        <w:t>=”something</w:t>
-      </w:r>
-      <w:proofErr w:type="gramEnd"/>
-      <w:r>
-        <w:rPr>
-          <w:rFonts w:ascii="Garamond" w:hAnsi="Garamond"/>
-        </w:rPr>
-        <w:t xml:space="preserve"> ….” sample –s 1 </w:t>
+        <w:t xml:space="preserve">events --format=”something ….” sample –s 1 </w:t>
       </w:r>
     </w:p>
     <w:p>
@@ -740,16 +660,8 @@
         <w:rPr>
           <w:rFonts w:ascii="Garamond" w:hAnsi="Garamond"/>
         </w:rPr>
-        <w:t xml:space="preserve">Implement </w:t>
-      </w:r>
-      <w:proofErr w:type="spellStart"/>
-      <w:r>
-        <w:rPr>
-          <w:rFonts w:ascii="Garamond" w:hAnsi="Garamond"/>
-        </w:rPr>
-        <w:t>ApplicationRuntime</w:t>
-      </w:r>
-      <w:proofErr w:type="spellEnd"/>
+        <w:t>Implement ApplicationRuntime</w:t>
+      </w:r>
     </w:p>
     <w:p>
       <w:pPr>
@@ -795,19 +707,11 @@
         </w:rPr>
         <w:t xml:space="preserve">Package the </w:t>
       </w:r>
-      <w:proofErr w:type="spellStart"/>
-      <w:r>
-        <w:rPr>
-          <w:rFonts w:ascii="Garamond" w:hAnsi="Garamond"/>
-        </w:rPr>
-        <w:t>applicationRuntime</w:t>
-      </w:r>
-      <w:proofErr w:type="spellEnd"/>
-      <w:r>
-        <w:rPr>
-          <w:rFonts w:ascii="Garamond" w:hAnsi="Garamond"/>
-        </w:rPr>
-        <w:t xml:space="preserve"> and the </w:t>
+      <w:r>
+        <w:rPr>
+          <w:rFonts w:ascii="Garamond" w:hAnsi="Garamond"/>
+        </w:rPr>
+        <w:t xml:space="preserve">applicationRuntime and the </w:t>
       </w:r>
       <w:r>
         <w:rPr>
@@ -833,70 +737,130 @@
         <w:rPr>
           <w:rFonts w:ascii="Garamond" w:hAnsi="Garamond"/>
         </w:rPr>
-        <w:t xml:space="preserve">Set “application.name” as a system property. If the </w:t>
-      </w:r>
-      <w:proofErr w:type="spellStart"/>
-      <w:r>
-        <w:rPr>
-          <w:rFonts w:ascii="Garamond" w:hAnsi="Garamond"/>
-        </w:rPr>
-        <w:t>applicationRuntime</w:t>
-      </w:r>
-      <w:proofErr w:type="spellEnd"/>
-      <w:r>
-        <w:rPr>
-          <w:rFonts w:ascii="Garamond" w:hAnsi="Garamond"/>
-        </w:rPr>
-        <w:t xml:space="preserve"> is </w:t>
-      </w:r>
-      <w:proofErr w:type="spellStart"/>
-      <w:r>
-        <w:rPr>
-          <w:rFonts w:ascii="Garamond" w:hAnsi="Garamond"/>
-        </w:rPr>
-        <w:t>BlahApplicationRuntime</w:t>
-      </w:r>
-      <w:proofErr w:type="spellEnd"/>
-      <w:r>
-        <w:rPr>
-          <w:rFonts w:ascii="Garamond" w:hAnsi="Garamond"/>
-        </w:rPr>
-        <w:t>, the application.name must be “blah”.</w:t>
-      </w:r>
-    </w:p>
-    <w:p>
-      <w:pPr>
-        <w:rPr>
-          <w:rFonts w:ascii="Garamond" w:hAnsi="Garamond"/>
-        </w:rPr>
-      </w:pPr>
-    </w:p>
-    <w:p>
-      <w:pPr>
-        <w:rPr>
-          <w:rFonts w:ascii="Garamond" w:hAnsi="Garamond"/>
-        </w:rPr>
-      </w:pPr>
-      <w:r>
-        <w:rPr>
-          <w:rFonts w:ascii="Garamond" w:hAnsi="Garamond"/>
-        </w:rPr>
-        <w:t>Make sure the JAR or the directory is first on the class path (otherwise other &lt;your-command-name&gt;</w:t>
-      </w:r>
-      <w:proofErr w:type="spellStart"/>
-      <w:r>
-        <w:rPr>
-          <w:rFonts w:ascii="Garamond" w:hAnsi="Garamond"/>
-        </w:rPr>
-        <w:t>Command.class</w:t>
-      </w:r>
-      <w:proofErr w:type="spellEnd"/>
-      <w:r>
-        <w:rPr>
-          <w:rFonts w:ascii="Garamond" w:hAnsi="Garamond"/>
-        </w:rPr>
-        <w:t>, if exist, will be instantiated first)</w:t>
-      </w:r>
+        <w:t>Set “application.name” as a system property. If the applicationRuntime is BlahApplicationRuntime, the application.name must be “blah”.</w:t>
+      </w:r>
+    </w:p>
+    <w:p>
+      <w:pPr>
+        <w:rPr>
+          <w:rFonts w:ascii="Garamond" w:hAnsi="Garamond"/>
+        </w:rPr>
+      </w:pPr>
+    </w:p>
+    <w:p>
+      <w:pPr>
+        <w:rPr>
+          <w:rFonts w:ascii="Garamond" w:hAnsi="Garamond"/>
+        </w:rPr>
+      </w:pPr>
+      <w:r>
+        <w:rPr>
+          <w:rFonts w:ascii="Garamond" w:hAnsi="Garamond"/>
+        </w:rPr>
+        <w:t>Make sure the JAR or the directory is first on the class path (otherwise other &lt;your-command-name&gt;Command.class, if exist, will be instantiated first)</w:t>
+      </w:r>
+    </w:p>
+    <w:p>
+      <w:pPr>
+        <w:rPr>
+          <w:rFonts w:ascii="Garamond" w:hAnsi="Garamond"/>
+        </w:rPr>
+      </w:pPr>
+    </w:p>
+    <w:p>
+      <w:pPr>
+        <w:pStyle w:val="Heading1"/>
+        <w:rPr>
+          <w:rFonts w:ascii="Garamond" w:hAnsi="Garamond"/>
+        </w:rPr>
+      </w:pPr>
+      <w:r>
+        <w:rPr>
+          <w:rFonts w:ascii="Garamond" w:hAnsi="Garamond"/>
+        </w:rPr>
+        <w:t>Default Command</w:t>
+      </w:r>
+    </w:p>
+    <w:p>
+      <w:pPr>
+        <w:rPr>
+          <w:rFonts w:ascii="Garamond" w:hAnsi="Garamond"/>
+        </w:rPr>
+      </w:pPr>
+    </w:p>
+    <w:p>
+      <w:pPr>
+        <w:rPr>
+          <w:rFonts w:ascii="Garamond" w:hAnsi="Garamond"/>
+        </w:rPr>
+      </w:pPr>
+      <w:r>
+        <w:rPr>
+          <w:rFonts w:ascii="Garamond" w:hAnsi="Garamond"/>
+        </w:rPr>
+        <w:t xml:space="preserve">If no command </w:t>
+      </w:r>
+      <w:r>
+        <w:rPr>
+          <w:rFonts w:ascii="Garamond" w:hAnsi="Garamond"/>
+        </w:rPr>
+        <w:t>is specified, the framework will use the “default command”, if there is one. If not, the application should display:</w:t>
+      </w:r>
+    </w:p>
+    <w:p>
+      <w:pPr>
+        <w:rPr>
+          <w:rFonts w:ascii="Garamond" w:hAnsi="Garamond"/>
+        </w:rPr>
+      </w:pPr>
+    </w:p>
+    <w:p>
+      <w:pPr>
+        <w:rPr>
+          <w:rFonts w:ascii="Garamond" w:hAnsi="Garamond"/>
+        </w:rPr>
+      </w:pPr>
+      <w:r>
+        <w:rPr>
+          <w:rFonts w:ascii="Garamond" w:hAnsi="Garamond"/>
+        </w:rPr>
+        <w:t xml:space="preserve"> </w:t>
+      </w:r>
+      <w:r>
+        <w:rPr>
+          <w:rFonts w:ascii="Garamond" w:hAnsi="Garamond"/>
+        </w:rPr>
+        <w:t>[error]: no command</w:t>
+      </w:r>
+      <w:r>
+        <w:rPr>
+          <w:rFonts w:ascii="Garamond" w:hAnsi="Garamond"/>
+        </w:rPr>
+        <w:t xml:space="preserve"> specified on command line and no default command configured</w:t>
+      </w:r>
+    </w:p>
+    <w:p>
+      <w:pPr>
+        <w:rPr>
+          <w:rFonts w:ascii="Garamond" w:hAnsi="Garamond"/>
+        </w:rPr>
+      </w:pPr>
+    </w:p>
+    <w:p>
+      <w:pPr>
+        <w:rPr>
+          <w:rFonts w:ascii="Garamond" w:hAnsi="Garamond"/>
+        </w:rPr>
+      </w:pPr>
+    </w:p>
+    <w:p>
+      <w:pPr>
+        <w:rPr>
+          <w:rFonts w:ascii="Garamond" w:hAnsi="Garamond"/>
+        </w:rPr>
+      </w:pPr>
+      <w:bookmarkStart w:id="0" w:name="_GoBack"/>
+      <w:bookmarkEnd w:id="0"/>
     </w:p>
     <w:sectPr>
       <w:pgSz w:w="12240" w:h="15840"/>

</xml_diff>

<commit_message>
help mechanism, step 1
</commit_message>
<xml_diff>
--- a/doc/clad.docx
+++ b/doc/clad.docx
@@ -59,14 +59,42 @@
         <w:rPr>
           <w:rFonts w:ascii="Garamond" w:hAnsi="Garamond"/>
         </w:rPr>
-        <w:t>Figure out how to add a unit test that makes sure a command is identified and loaded from a JAR.</w:t>
-      </w:r>
-      <w:r>
-        <w:rPr>
-          <w:rFonts w:ascii="Garamond" w:hAnsi="Garamond"/>
-        </w:rPr>
-        <w:br/>
-      </w:r>
+        <w:t xml:space="preserve">The Help – initially based on a flat text file in the client. </w:t>
+      </w:r>
+    </w:p>
+    <w:p>
+      <w:pPr>
+        <w:pStyle w:val="ListParagraph"/>
+        <w:numPr>
+          <w:ilvl w:val="1"/>
+          <w:numId w:val="1"/>
+        </w:numPr>
+        <w:rPr>
+          <w:rFonts w:ascii="Garamond" w:hAnsi="Garamond"/>
+        </w:rPr>
+      </w:pPr>
+      <w:r>
+        <w:rPr>
+          <w:rFonts w:ascii="Garamond" w:hAnsi="Garamond"/>
+        </w:rPr>
+        <w:t xml:space="preserve">Make sure the </w:t>
+      </w:r>
+      <w:r>
+        <w:rPr>
+          <w:rFonts w:ascii="Garamond" w:hAnsi="Garamond"/>
+        </w:rPr>
+        <w:t>help text files are transferred into JAR and visible to help</w:t>
+      </w:r>
+      <w:bookmarkStart w:id="0" w:name="_GoBack"/>
+      <w:bookmarkEnd w:id="0"/>
+    </w:p>
+    <w:p>
+      <w:pPr>
+        <w:pStyle w:val="ListParagraph"/>
+        <w:rPr>
+          <w:rFonts w:ascii="Garamond" w:hAnsi="Garamond"/>
+        </w:rPr>
+      </w:pPr>
     </w:p>
     <w:p>
       <w:pPr>
@@ -83,6 +111,54 @@
         <w:rPr>
           <w:rFonts w:ascii="Garamond" w:hAnsi="Garamond"/>
         </w:rPr>
+        <w:t>Define how users can extend their configuration – the user application will most likely need global options of their own</w:t>
+      </w:r>
+      <w:r>
+        <w:rPr>
+          <w:rFonts w:ascii="Garamond" w:hAnsi="Garamond"/>
+        </w:rPr>
+        <w:br/>
+      </w:r>
+    </w:p>
+    <w:p>
+      <w:pPr>
+        <w:pStyle w:val="ListParagraph"/>
+        <w:numPr>
+          <w:ilvl w:val="0"/>
+          <w:numId w:val="1"/>
+        </w:numPr>
+        <w:rPr>
+          <w:rFonts w:ascii="Garamond" w:hAnsi="Garamond"/>
+        </w:rPr>
+      </w:pPr>
+      <w:r>
+        <w:rPr>
+          <w:rFonts w:ascii="Garamond" w:hAnsi="Garamond"/>
+        </w:rPr>
+        <w:t>Figure out how to add a unit test that makes sure a command is identified and loaded from a JAR.</w:t>
+      </w:r>
+      <w:r>
+        <w:rPr>
+          <w:rFonts w:ascii="Garamond" w:hAnsi="Garamond"/>
+        </w:rPr>
+        <w:br/>
+      </w:r>
+    </w:p>
+    <w:p>
+      <w:pPr>
+        <w:pStyle w:val="ListParagraph"/>
+        <w:numPr>
+          <w:ilvl w:val="0"/>
+          <w:numId w:val="1"/>
+        </w:numPr>
+        <w:rPr>
+          <w:rFonts w:ascii="Garamond" w:hAnsi="Garamond"/>
+        </w:rPr>
+      </w:pPr>
+      <w:r>
+        <w:rPr>
+          <w:rFonts w:ascii="Garamond" w:hAnsi="Garamond"/>
+        </w:rPr>
         <w:t>Currently we look for classes based on their name</w:t>
       </w:r>
       <w:r>
@@ -97,13 +173,18 @@
         </w:rPr>
         <w:t xml:space="preserve"> </w:t>
       </w:r>
-    </w:p>
-    <w:p>
-      <w:pPr>
-        <w:rPr>
-          <w:rFonts w:ascii="Garamond" w:hAnsi="Garamond"/>
-        </w:rPr>
-      </w:pPr>
+      <w:r>
+        <w:rPr>
+          <w:rFonts w:ascii="Garamond" w:hAnsi="Garamond"/>
+        </w:rPr>
+        <w:t>ApplicationRuntime callback should be annotated instead of being interface methods. However, keep the framework backward compatible, old API users should keep working.</w:t>
+      </w:r>
+      <w:r>
+        <w:rPr>
+          <w:rFonts w:ascii="Garamond" w:hAnsi="Garamond"/>
+        </w:rPr>
+        <w:br/>
+      </w:r>
     </w:p>
     <w:p>
       <w:pPr>
@@ -122,6 +203,12 @@
         </w:rPr>
         <w:t>In order to find the ApplicationRuntime, we need to set “application.name” system property. This is awkward, we need to get rid of it. Annotations is probably best.</w:t>
       </w:r>
+      <w:r>
+        <w:rPr>
+          <w:rFonts w:ascii="Garamond" w:hAnsi="Garamond"/>
+        </w:rPr>
+        <w:br/>
+      </w:r>
     </w:p>
     <w:p>
       <w:pPr>
@@ -138,102 +225,42 @@
         <w:rPr>
           <w:rFonts w:ascii="Garamond" w:hAnsi="Garamond"/>
         </w:rPr>
-        <w:t>ApplicationRuntime callback should be annotated instead of being interface methods.</w:t>
+        <w:t xml:space="preserve">Define a configurable convention </w:t>
+      </w:r>
+      <w:r>
+        <w:rPr>
+          <w:rFonts w:ascii="Garamond" w:hAnsi="Garamond"/>
+        </w:rPr>
+        <w:t>for a default command if none is specified</w:t>
+      </w:r>
+      <w:r>
+        <w:rPr>
+          <w:rFonts w:ascii="Garamond" w:hAnsi="Garamond"/>
+        </w:rPr>
+        <w:t>, if I feel the need</w:t>
+      </w:r>
+      <w:r>
+        <w:rPr>
+          <w:rFonts w:ascii="Garamond" w:hAnsi="Garamond"/>
+        </w:rPr>
+        <w:t>.</w:t>
+      </w:r>
+      <w:r>
+        <w:rPr>
+          <w:rFonts w:ascii="Garamond" w:hAnsi="Garamond"/>
+        </w:rPr>
+        <w:t xml:space="preserve"> Currently is hardcoded in the application runtime. It’s probably sufficient.</w:t>
+      </w:r>
+      <w:r>
+        <w:rPr>
+          <w:rFonts w:ascii="Garamond" w:hAnsi="Garamond"/>
+        </w:rPr>
+        <w:br/>
       </w:r>
     </w:p>
     <w:p>
       <w:pPr>
         <w:pStyle w:val="ListParagraph"/>
-        <w:numPr>
-          <w:ilvl w:val="0"/>
-          <w:numId w:val="1"/>
-        </w:numPr>
-        <w:rPr>
-          <w:rFonts w:ascii="Garamond" w:hAnsi="Garamond"/>
-        </w:rPr>
-      </w:pPr>
-      <w:r>
-        <w:rPr>
-          <w:rFonts w:ascii="Garamond" w:hAnsi="Garamond"/>
-        </w:rPr>
-        <w:t>Mechanism to link cliff to its clients – where to find the commands. Most likely a package or a naming convention.</w:t>
-      </w:r>
-    </w:p>
-    <w:p>
-      <w:pPr>
-        <w:pStyle w:val="ListParagraph"/>
-        <w:numPr>
-          <w:ilvl w:val="0"/>
-          <w:numId w:val="1"/>
-        </w:numPr>
-        <w:rPr>
-          <w:rFonts w:ascii="Garamond" w:hAnsi="Garamond"/>
-        </w:rPr>
-      </w:pPr>
-      <w:r>
-        <w:rPr>
-          <w:rFonts w:ascii="Garamond" w:hAnsi="Garamond"/>
-        </w:rPr>
-        <w:t>The convention for a default command if none is specified.</w:t>
-      </w:r>
-    </w:p>
-    <w:p>
-      <w:pPr>
-        <w:pStyle w:val="ListParagraph"/>
-        <w:numPr>
-          <w:ilvl w:val="0"/>
-          <w:numId w:val="1"/>
-        </w:numPr>
-        <w:rPr>
-          <w:rFonts w:ascii="Garamond" w:hAnsi="Garamond"/>
-        </w:rPr>
-      </w:pPr>
-      <w:r>
-        <w:rPr>
-          <w:rFonts w:ascii="Garamond" w:hAnsi="Garamond"/>
-        </w:rPr>
-        <w:t>Define how users can extend their configuration – the user application will most likely need global options of their own</w:t>
-      </w:r>
-    </w:p>
-    <w:p>
-      <w:pPr>
-        <w:pStyle w:val="ListParagraph"/>
-        <w:numPr>
-          <w:ilvl w:val="0"/>
-          <w:numId w:val="1"/>
-        </w:numPr>
-        <w:rPr>
-          <w:rFonts w:ascii="Garamond" w:hAnsi="Garamond"/>
-        </w:rPr>
-      </w:pPr>
-      <w:r>
-        <w:rPr>
-          <w:rFonts w:ascii="Garamond" w:hAnsi="Garamond"/>
-        </w:rPr>
-        <w:t>Implement –s--somenting=something argument convention.</w:t>
-      </w:r>
-    </w:p>
-    <w:p>
-      <w:pPr>
-        <w:pStyle w:val="ListParagraph"/>
-        <w:numPr>
-          <w:ilvl w:val="0"/>
-          <w:numId w:val="1"/>
-        </w:numPr>
-        <w:rPr>
-          <w:rFonts w:ascii="Garamond" w:hAnsi="Garamond"/>
-        </w:rPr>
-      </w:pPr>
-      <w:r>
-        <w:rPr>
-          <w:rFonts w:ascii="Garamond" w:hAnsi="Garamond"/>
-        </w:rPr>
-        <w:t xml:space="preserve">The Help – initially based on a flat text file in the client. </w:t>
-      </w:r>
-    </w:p>
-    <w:p>
-      <w:pPr>
-        <w:pStyle w:val="ListParagraph"/>
         <w:rPr>
           <w:rFonts w:ascii="Garamond" w:hAnsi="Garamond"/>
         </w:rPr>
@@ -344,6 +371,494 @@
         </w:rPr>
         <w:t>Each command line option has a configuration file correspondent. Command line value takes precedence over the configuration file value.</w:t>
       </w:r>
+    </w:p>
+    <w:p>
+      <w:pPr>
+        <w:rPr>
+          <w:rFonts w:ascii="Garamond" w:hAnsi="Garamond"/>
+        </w:rPr>
+      </w:pPr>
+    </w:p>
+    <w:p>
+      <w:pPr>
+        <w:rPr>
+          <w:rFonts w:ascii="Garamond" w:hAnsi="Garamond"/>
+        </w:rPr>
+      </w:pPr>
+      <w:r>
+        <w:rPr>
+          <w:rFonts w:ascii="Garamond" w:hAnsi="Garamond"/>
+        </w:rPr>
+        <w:t>It uses the GNU command line convention –o &lt;value&gt; | --option=value.</w:t>
+      </w:r>
+    </w:p>
+    <w:p>
+      <w:pPr>
+        <w:rPr>
+          <w:rFonts w:ascii="Garamond" w:hAnsi="Garamond"/>
+        </w:rPr>
+      </w:pPr>
+      <w:r>
+        <w:rPr>
+          <w:rFonts w:ascii="Garamond" w:hAnsi="Garamond"/>
+        </w:rPr>
+        <w:br w:type="page"/>
+      </w:r>
+    </w:p>
+    <w:p>
+      <w:pPr>
+        <w:pStyle w:val="Heading1"/>
+        <w:rPr>
+          <w:rFonts w:ascii="Garamond" w:hAnsi="Garamond"/>
+        </w:rPr>
+      </w:pPr>
+      <w:r>
+        <w:rPr>
+          <w:rFonts w:ascii="Garamond" w:hAnsi="Garamond"/>
+        </w:rPr>
+        <w:lastRenderedPageBreak/>
+        <w:t>How does it Work?</w:t>
+      </w:r>
+    </w:p>
+    <w:p>
+      <w:pPr>
+        <w:rPr>
+          <w:rFonts w:ascii="Garamond" w:hAnsi="Garamond"/>
+        </w:rPr>
+      </w:pPr>
+    </w:p>
+    <w:p>
+      <w:pPr>
+        <w:rPr>
+          <w:rFonts w:ascii="Garamond" w:hAnsi="Garamond"/>
+        </w:rPr>
+      </w:pPr>
+      <w:r>
+        <w:rPr>
+          <w:rFonts w:ascii="Garamond" w:hAnsi="Garamond"/>
+        </w:rPr>
+        <w:t xml:space="preserve">The framework scans the command line looking for the first argument that can be mapped to a command. Mapping to a command means scanning the classpath and looking for Command interface implementations whose simple class name match the following pattern: &lt;commandName&gt;Command. </w:t>
+      </w:r>
+    </w:p>
+    <w:p>
+      <w:pPr>
+        <w:rPr>
+          <w:rFonts w:ascii="Garamond" w:hAnsi="Garamond"/>
+        </w:rPr>
+      </w:pPr>
+    </w:p>
+    <w:p>
+      <w:pPr>
+        <w:rPr>
+          <w:rFonts w:ascii="Garamond" w:hAnsi="Garamond"/>
+        </w:rPr>
+      </w:pPr>
+      <w:r>
+        <w:rPr>
+          <w:rFonts w:ascii="Garamond" w:hAnsi="Garamond"/>
+        </w:rPr>
+        <w:t>Everything between the wrapper name and the command name is interpreted as global option.</w:t>
+      </w:r>
+    </w:p>
+    <w:p>
+      <w:pPr>
+        <w:rPr>
+          <w:rFonts w:ascii="Garamond" w:hAnsi="Garamond"/>
+        </w:rPr>
+      </w:pPr>
+    </w:p>
+    <w:p>
+      <w:pPr>
+        <w:rPr>
+          <w:rFonts w:ascii="Garamond" w:hAnsi="Garamond"/>
+        </w:rPr>
+      </w:pPr>
+      <w:r>
+        <w:rPr>
+          <w:rFonts w:ascii="Garamond" w:hAnsi="Garamond"/>
+        </w:rPr>
+        <w:t>Everything beyond the command name is interpreted as command’s option.</w:t>
+      </w:r>
+    </w:p>
+    <w:p>
+      <w:pPr>
+        <w:rPr>
+          <w:rFonts w:ascii="Garamond" w:hAnsi="Garamond"/>
+        </w:rPr>
+      </w:pPr>
+    </w:p>
+    <w:p>
+      <w:pPr>
+        <w:pStyle w:val="Heading1"/>
+        <w:rPr>
+          <w:rFonts w:ascii="Garamond" w:hAnsi="Garamond"/>
+        </w:rPr>
+      </w:pPr>
+      <w:r>
+        <w:rPr>
+          <w:rFonts w:ascii="Garamond" w:hAnsi="Garamond"/>
+        </w:rPr>
+        <w:t>Usage</w:t>
+      </w:r>
+    </w:p>
+    <w:p>
+      <w:pPr>
+        <w:rPr>
+          <w:rFonts w:ascii="Garamond" w:hAnsi="Garamond"/>
+        </w:rPr>
+      </w:pPr>
+    </w:p>
+    <w:p>
+      <w:pPr>
+        <w:rPr>
+          <w:rFonts w:ascii="Garamond" w:hAnsi="Garamond"/>
+        </w:rPr>
+      </w:pPr>
+      <w:r>
+        <w:rPr>
+          <w:rFonts w:ascii="Garamond" w:hAnsi="Garamond"/>
+        </w:rPr>
+        <w:t>Implement ApplicationRuntime</w:t>
+      </w:r>
+    </w:p>
+    <w:p>
+      <w:pPr>
+        <w:rPr>
+          <w:rFonts w:ascii="Garamond" w:hAnsi="Garamond"/>
+        </w:rPr>
+      </w:pPr>
+    </w:p>
+    <w:p>
+      <w:pPr>
+        <w:rPr>
+          <w:rFonts w:ascii="Garamond" w:hAnsi="Garamond"/>
+        </w:rPr>
+      </w:pPr>
+      <w:r>
+        <w:rPr>
+          <w:rFonts w:ascii="Garamond" w:hAnsi="Garamond"/>
+        </w:rPr>
+        <w:t>Implement Command(s).</w:t>
+      </w:r>
+    </w:p>
+    <w:p>
+      <w:pPr>
+        <w:rPr>
+          <w:rFonts w:ascii="Garamond" w:hAnsi="Garamond"/>
+        </w:rPr>
+      </w:pPr>
+    </w:p>
+    <w:p>
+      <w:pPr>
+        <w:rPr>
+          <w:rFonts w:ascii="Garamond" w:hAnsi="Garamond"/>
+        </w:rPr>
+      </w:pPr>
+      <w:r>
+        <w:rPr>
+          <w:rFonts w:ascii="Garamond" w:hAnsi="Garamond"/>
+        </w:rPr>
+        <w:t>Package the applicationRuntime and the commands in a JAR (or place them in a directory).</w:t>
+      </w:r>
+    </w:p>
+    <w:p>
+      <w:pPr>
+        <w:rPr>
+          <w:rFonts w:ascii="Garamond" w:hAnsi="Garamond"/>
+        </w:rPr>
+      </w:pPr>
+    </w:p>
+    <w:p>
+      <w:pPr>
+        <w:rPr>
+          <w:rFonts w:ascii="Garamond" w:hAnsi="Garamond"/>
+        </w:rPr>
+      </w:pPr>
+      <w:r>
+        <w:rPr>
+          <w:rFonts w:ascii="Garamond" w:hAnsi="Garamond"/>
+        </w:rPr>
+        <w:t>Set “application.name” as a system property. If the applicationRuntime is BlahApplicationRuntime, the application.name must be “blah”.</w:t>
+      </w:r>
+    </w:p>
+    <w:p>
+      <w:pPr>
+        <w:rPr>
+          <w:rFonts w:ascii="Garamond" w:hAnsi="Garamond"/>
+        </w:rPr>
+      </w:pPr>
+    </w:p>
+    <w:p>
+      <w:pPr>
+        <w:rPr>
+          <w:rFonts w:ascii="Garamond" w:hAnsi="Garamond"/>
+        </w:rPr>
+      </w:pPr>
+      <w:r>
+        <w:rPr>
+          <w:rFonts w:ascii="Garamond" w:hAnsi="Garamond"/>
+        </w:rPr>
+        <w:t>Make sure the JAR or the directory is first on the class path (otherwise other &lt;your-command-name&gt;Command.class, if exist, will be instantiated first)</w:t>
+      </w:r>
+    </w:p>
+    <w:p>
+      <w:pPr>
+        <w:rPr>
+          <w:rFonts w:ascii="Garamond" w:hAnsi="Garamond"/>
+        </w:rPr>
+      </w:pPr>
+    </w:p>
+    <w:p>
+      <w:pPr>
+        <w:pStyle w:val="Heading1"/>
+        <w:rPr>
+          <w:rFonts w:ascii="Garamond" w:hAnsi="Garamond"/>
+        </w:rPr>
+      </w:pPr>
+      <w:r>
+        <w:rPr>
+          <w:rFonts w:ascii="Garamond" w:hAnsi="Garamond"/>
+        </w:rPr>
+        <w:t>Help</w:t>
+      </w:r>
+    </w:p>
+    <w:p>
+      <w:pPr>
+        <w:rPr>
+          <w:rFonts w:ascii="Garamond" w:hAnsi="Garamond"/>
+        </w:rPr>
+      </w:pPr>
+    </w:p>
+    <w:p>
+      <w:pPr>
+        <w:rPr>
+          <w:rFonts w:ascii="Garamond" w:hAnsi="Garamond"/>
+        </w:rPr>
+      </w:pPr>
+      <w:r>
+        <w:rPr>
+          <w:rFonts w:ascii="Garamond" w:hAnsi="Garamond"/>
+        </w:rPr>
+        <w:t xml:space="preserve">Each command could specify its individual help content as a text file placed in the same directory as the class file. The name of the file is &lt;command&gt;.txt. </w:t>
+      </w:r>
+    </w:p>
+    <w:p>
+      <w:pPr>
+        <w:rPr>
+          <w:rFonts w:ascii="Garamond" w:hAnsi="Garamond"/>
+        </w:rPr>
+      </w:pPr>
+    </w:p>
+    <w:p>
+      <w:pPr>
+        <w:rPr>
+          <w:rFonts w:ascii="Garamond" w:hAnsi="Garamond"/>
+        </w:rPr>
+      </w:pPr>
+      <w:r>
+        <w:rPr>
+          <w:rFonts w:ascii="Garamond" w:hAnsi="Garamond"/>
+        </w:rPr>
+        <w:t xml:space="preserve">The help is invoked with </w:t>
+      </w:r>
+      <w:r>
+        <w:rPr>
+          <w:rFonts w:ascii="Garamond" w:hAnsi="Garamond"/>
+        </w:rPr>
+        <w:t xml:space="preserve">any of </w:t>
+      </w:r>
+      <w:r>
+        <w:rPr>
+          <w:rFonts w:ascii="Garamond" w:hAnsi="Garamond"/>
+        </w:rPr>
+        <w:t>“help”</w:t>
+      </w:r>
+      <w:r>
+        <w:rPr>
+          <w:rFonts w:ascii="Garamond" w:hAnsi="Garamond"/>
+        </w:rPr>
+        <w:t>,</w:t>
+      </w:r>
+      <w:r>
+        <w:rPr>
+          <w:rFonts w:ascii="Garamond" w:hAnsi="Garamond"/>
+        </w:rPr>
+        <w:t xml:space="preserve"> “--help”</w:t>
+      </w:r>
+      <w:r>
+        <w:rPr>
+          <w:rFonts w:ascii="Garamond" w:hAnsi="Garamond"/>
+        </w:rPr>
+        <w:t xml:space="preserve"> and “-h”</w:t>
+      </w:r>
+    </w:p>
+    <w:p>
+      <w:pPr>
+        <w:rPr>
+          <w:rFonts w:ascii="Garamond" w:hAnsi="Garamond"/>
+        </w:rPr>
+      </w:pPr>
+    </w:p>
+    <w:p>
+      <w:pPr>
+        <w:pStyle w:val="Heading1"/>
+        <w:rPr>
+          <w:rFonts w:ascii="Garamond" w:hAnsi="Garamond"/>
+        </w:rPr>
+      </w:pPr>
+      <w:r>
+        <w:rPr>
+          <w:rFonts w:ascii="Garamond" w:hAnsi="Garamond"/>
+        </w:rPr>
+        <w:t>Configuration File</w:t>
+      </w:r>
+    </w:p>
+    <w:p>
+      <w:pPr>
+        <w:rPr>
+          <w:rFonts w:ascii="Garamond" w:hAnsi="Garamond"/>
+        </w:rPr>
+      </w:pPr>
+    </w:p>
+    <w:p>
+      <w:pPr>
+        <w:rPr>
+          <w:rFonts w:ascii="Garamond" w:hAnsi="Garamond"/>
+        </w:rPr>
+      </w:pPr>
+      <w:r>
+        <w:rPr>
+          <w:rFonts w:ascii="Garamond" w:hAnsi="Garamond"/>
+        </w:rPr>
+        <w:t>The corresponding configuration file:</w:t>
+      </w:r>
+    </w:p>
+    <w:p>
+      <w:pPr>
+        <w:rPr>
+          <w:rFonts w:ascii="Garamond" w:hAnsi="Garamond"/>
+        </w:rPr>
+      </w:pPr>
+    </w:p>
+    <w:p>
+      <w:pPr>
+        <w:rPr>
+          <w:rFonts w:ascii="Garamond" w:hAnsi="Garamond"/>
+          <w:color w:val="0070C0"/>
+        </w:rPr>
+      </w:pPr>
+      <w:r>
+        <w:rPr>
+          <w:rFonts w:ascii="Garamond" w:hAnsi="Garamond"/>
+          <w:color w:val="0070C0"/>
+        </w:rPr>
+        <w:t xml:space="preserve">format: </w:t>
+      </w:r>
+      <w:r>
+        <w:rPr>
+          <w:rFonts w:ascii="Garamond" w:hAnsi="Garamond"/>
+          <w:color w:val="0070C0"/>
+        </w:rPr>
+        <w:t>something</w:t>
+      </w:r>
+    </w:p>
+    <w:p>
+      <w:pPr>
+        <w:rPr>
+          <w:rFonts w:ascii="Garamond" w:hAnsi="Garamond"/>
+          <w:color w:val="0070C0"/>
+        </w:rPr>
+      </w:pPr>
+    </w:p>
+    <w:p>
+      <w:pPr>
+        <w:rPr>
+          <w:rFonts w:ascii="Garamond" w:hAnsi="Garamond"/>
+          <w:color w:val="0070C0"/>
+        </w:rPr>
+      </w:pPr>
+      <w:r>
+        <w:rPr>
+          <w:rFonts w:ascii="Garamond" w:hAnsi="Garamond"/>
+          <w:color w:val="0070C0"/>
+        </w:rPr>
+        <w:t>sample</w:t>
+      </w:r>
+      <w:r>
+        <w:rPr>
+          <w:rFonts w:ascii="Garamond" w:hAnsi="Garamond"/>
+          <w:color w:val="0070C0"/>
+        </w:rPr>
+        <w:t>:</w:t>
+      </w:r>
+    </w:p>
+    <w:p>
+      <w:pPr>
+        <w:rPr>
+          <w:rFonts w:ascii="Garamond" w:hAnsi="Garamond"/>
+          <w:color w:val="0070C0"/>
+        </w:rPr>
+      </w:pPr>
+      <w:r>
+        <w:rPr>
+          <w:rFonts w:ascii="Garamond" w:hAnsi="Garamond"/>
+          <w:color w:val="0070C0"/>
+        </w:rPr>
+        <w:t xml:space="preserve">    option-1: value-1</w:t>
+      </w:r>
+    </w:p>
+    <w:p>
+      <w:pPr>
+        <w:rPr>
+          <w:rFonts w:ascii="Garamond" w:hAnsi="Garamond"/>
+          <w:color w:val="0070C0"/>
+        </w:rPr>
+      </w:pPr>
+      <w:r>
+        <w:rPr>
+          <w:rFonts w:ascii="Garamond" w:hAnsi="Garamond"/>
+          <w:color w:val="0070C0"/>
+        </w:rPr>
+        <w:t xml:space="preserve">    option-2: value-2</w:t>
+      </w:r>
+    </w:p>
+    <w:p>
+      <w:pPr>
+        <w:rPr>
+          <w:rFonts w:ascii="Garamond" w:hAnsi="Garamond"/>
+          <w:color w:val="0070C0"/>
+        </w:rPr>
+      </w:pPr>
+      <w:r>
+        <w:rPr>
+          <w:rFonts w:ascii="Garamond" w:hAnsi="Garamond"/>
+          <w:color w:val="0070C0"/>
+        </w:rPr>
+        <w:t xml:space="preserve">  </w:t>
+      </w:r>
+    </w:p>
+    <w:p>
+      <w:pPr>
+        <w:rPr>
+          <w:rFonts w:ascii="Garamond" w:hAnsi="Garamond"/>
+          <w:color w:val="0070C0"/>
+        </w:rPr>
+      </w:pPr>
+      <w:r>
+        <w:rPr>
+          <w:rFonts w:ascii="Garamond" w:hAnsi="Garamond"/>
+          <w:color w:val="0070C0"/>
+        </w:rPr>
+        <w:t xml:space="preserve">  </w:t>
+      </w:r>
+    </w:p>
+    <w:p>
+      <w:pPr>
+        <w:pStyle w:val="Heading1"/>
+        <w:rPr>
+          <w:rFonts w:ascii="Garamond" w:hAnsi="Garamond"/>
+        </w:rPr>
+      </w:pPr>
     </w:p>
     <w:p>
       <w:pPr>
@@ -372,424 +887,6 @@
         <w:rPr>
           <w:rFonts w:ascii="Garamond" w:hAnsi="Garamond"/>
         </w:rPr>
-        <w:lastRenderedPageBreak/>
-        <w:t>Configuration File</w:t>
-      </w:r>
-    </w:p>
-    <w:p>
-      <w:pPr>
-        <w:rPr>
-          <w:rFonts w:ascii="Garamond" w:hAnsi="Garamond"/>
-        </w:rPr>
-      </w:pPr>
-    </w:p>
-    <w:p>
-      <w:pPr>
-        <w:rPr>
-          <w:rFonts w:ascii="Garamond" w:hAnsi="Garamond"/>
-        </w:rPr>
-      </w:pPr>
-      <w:r>
-        <w:rPr>
-          <w:rFonts w:ascii="Garamond" w:hAnsi="Garamond"/>
-        </w:rPr>
-        <w:t>The corresponding configuration file:</w:t>
-      </w:r>
-    </w:p>
-    <w:p>
-      <w:pPr>
-        <w:rPr>
-          <w:rFonts w:ascii="Garamond" w:hAnsi="Garamond"/>
-        </w:rPr>
-      </w:pPr>
-    </w:p>
-    <w:p>
-      <w:pPr>
-        <w:rPr>
-          <w:rFonts w:ascii="Garamond" w:hAnsi="Garamond"/>
-          <w:color w:val="0070C0"/>
-        </w:rPr>
-      </w:pPr>
-      <w:r>
-        <w:rPr>
-          <w:rFonts w:ascii="Garamond" w:hAnsi="Garamond"/>
-          <w:color w:val="0070C0"/>
-        </w:rPr>
-        <w:t xml:space="preserve">format: </w:t>
-      </w:r>
-      <w:r>
-        <w:rPr>
-          <w:rFonts w:ascii="Garamond" w:hAnsi="Garamond"/>
-          <w:color w:val="0070C0"/>
-        </w:rPr>
-        <w:t>something</w:t>
-      </w:r>
-    </w:p>
-    <w:p>
-      <w:pPr>
-        <w:rPr>
-          <w:rFonts w:ascii="Garamond" w:hAnsi="Garamond"/>
-          <w:color w:val="0070C0"/>
-        </w:rPr>
-      </w:pPr>
-    </w:p>
-    <w:p>
-      <w:pPr>
-        <w:rPr>
-          <w:rFonts w:ascii="Garamond" w:hAnsi="Garamond"/>
-          <w:color w:val="0070C0"/>
-        </w:rPr>
-      </w:pPr>
-      <w:r>
-        <w:rPr>
-          <w:rFonts w:ascii="Garamond" w:hAnsi="Garamond"/>
-          <w:color w:val="0070C0"/>
-        </w:rPr>
-        <w:t>sample</w:t>
-      </w:r>
-      <w:r>
-        <w:rPr>
-          <w:rFonts w:ascii="Garamond" w:hAnsi="Garamond"/>
-          <w:color w:val="0070C0"/>
-        </w:rPr>
-        <w:t>:</w:t>
-      </w:r>
-    </w:p>
-    <w:p>
-      <w:pPr>
-        <w:rPr>
-          <w:rFonts w:ascii="Garamond" w:hAnsi="Garamond"/>
-          <w:color w:val="0070C0"/>
-        </w:rPr>
-      </w:pPr>
-      <w:r>
-        <w:rPr>
-          <w:rFonts w:ascii="Garamond" w:hAnsi="Garamond"/>
-          <w:color w:val="0070C0"/>
-        </w:rPr>
-        <w:t xml:space="preserve">    option-1: value-1</w:t>
-      </w:r>
-    </w:p>
-    <w:p>
-      <w:pPr>
-        <w:rPr>
-          <w:rFonts w:ascii="Garamond" w:hAnsi="Garamond"/>
-          <w:color w:val="0070C0"/>
-        </w:rPr>
-      </w:pPr>
-      <w:r>
-        <w:rPr>
-          <w:rFonts w:ascii="Garamond" w:hAnsi="Garamond"/>
-          <w:color w:val="0070C0"/>
-        </w:rPr>
-        <w:t xml:space="preserve">    option-2: value-2</w:t>
-      </w:r>
-    </w:p>
-    <w:p>
-      <w:pPr>
-        <w:rPr>
-          <w:rFonts w:ascii="Garamond" w:hAnsi="Garamond"/>
-          <w:color w:val="0070C0"/>
-        </w:rPr>
-      </w:pPr>
-      <w:r>
-        <w:rPr>
-          <w:rFonts w:ascii="Garamond" w:hAnsi="Garamond"/>
-          <w:color w:val="0070C0"/>
-        </w:rPr>
-        <w:t xml:space="preserve">  </w:t>
-      </w:r>
-    </w:p>
-    <w:p>
-      <w:pPr>
-        <w:rPr>
-          <w:rFonts w:ascii="Garamond" w:hAnsi="Garamond"/>
-          <w:color w:val="0070C0"/>
-        </w:rPr>
-      </w:pPr>
-      <w:r>
-        <w:rPr>
-          <w:rFonts w:ascii="Garamond" w:hAnsi="Garamond"/>
-          <w:color w:val="0070C0"/>
-        </w:rPr>
-        <w:t xml:space="preserve">  </w:t>
-      </w:r>
-    </w:p>
-    <w:p>
-      <w:pPr>
-        <w:pStyle w:val="Heading1"/>
-        <w:rPr>
-          <w:rFonts w:ascii="Garamond" w:hAnsi="Garamond"/>
-        </w:rPr>
-      </w:pPr>
-      <w:r>
-        <w:rPr>
-          <w:rFonts w:ascii="Garamond" w:hAnsi="Garamond"/>
-        </w:rPr>
-        <w:t>How does it Work?</w:t>
-      </w:r>
-    </w:p>
-    <w:p>
-      <w:pPr>
-        <w:rPr>
-          <w:rFonts w:ascii="Garamond" w:hAnsi="Garamond"/>
-        </w:rPr>
-      </w:pPr>
-    </w:p>
-    <w:p>
-      <w:pPr>
-        <w:rPr>
-          <w:rFonts w:ascii="Garamond" w:hAnsi="Garamond"/>
-        </w:rPr>
-      </w:pPr>
-      <w:r>
-        <w:rPr>
-          <w:rFonts w:ascii="Garamond" w:hAnsi="Garamond"/>
-        </w:rPr>
-        <w:t>The framework scans the command line</w:t>
-      </w:r>
-      <w:r>
-        <w:rPr>
-          <w:rFonts w:ascii="Garamond" w:hAnsi="Garamond"/>
-        </w:rPr>
-        <w:t xml:space="preserve"> looking for the first argument that can be mapped to a command. Mapping to a command means scanning the classpath and looking for Command interface implementations whose simple class name match the following pattern: &lt;commandName&gt;Command. </w:t>
-      </w:r>
-    </w:p>
-    <w:p>
-      <w:pPr>
-        <w:rPr>
-          <w:rFonts w:ascii="Garamond" w:hAnsi="Garamond"/>
-        </w:rPr>
-      </w:pPr>
-    </w:p>
-    <w:p>
-      <w:pPr>
-        <w:rPr>
-          <w:rFonts w:ascii="Garamond" w:hAnsi="Garamond"/>
-        </w:rPr>
-      </w:pPr>
-      <w:r>
-        <w:rPr>
-          <w:rFonts w:ascii="Garamond" w:hAnsi="Garamond"/>
-        </w:rPr>
-        <w:t xml:space="preserve">Everything between the wrapper name and the command name is interpreted as </w:t>
-      </w:r>
-      <w:r>
-        <w:rPr>
-          <w:rFonts w:ascii="Garamond" w:hAnsi="Garamond"/>
-        </w:rPr>
-        <w:t>global option.</w:t>
-      </w:r>
-    </w:p>
-    <w:p>
-      <w:pPr>
-        <w:rPr>
-          <w:rFonts w:ascii="Garamond" w:hAnsi="Garamond"/>
-        </w:rPr>
-      </w:pPr>
-    </w:p>
-    <w:p>
-      <w:pPr>
-        <w:rPr>
-          <w:rFonts w:ascii="Garamond" w:hAnsi="Garamond"/>
-        </w:rPr>
-      </w:pPr>
-      <w:r>
-        <w:rPr>
-          <w:rFonts w:ascii="Garamond" w:hAnsi="Garamond"/>
-        </w:rPr>
-        <w:t>Everything beyond the command name is interpreted as command’s option.</w:t>
-      </w:r>
-    </w:p>
-    <w:p>
-      <w:pPr>
-        <w:rPr>
-          <w:rFonts w:ascii="Garamond" w:hAnsi="Garamond"/>
-        </w:rPr>
-      </w:pPr>
-    </w:p>
-    <w:p>
-      <w:pPr>
-        <w:pStyle w:val="Heading1"/>
-        <w:rPr>
-          <w:rFonts w:ascii="Garamond" w:hAnsi="Garamond"/>
-        </w:rPr>
-      </w:pPr>
-      <w:r>
-        <w:rPr>
-          <w:rFonts w:ascii="Garamond" w:hAnsi="Garamond"/>
-        </w:rPr>
-        <w:t>Usage</w:t>
-      </w:r>
-    </w:p>
-    <w:p>
-      <w:pPr>
-        <w:rPr>
-          <w:rFonts w:ascii="Garamond" w:hAnsi="Garamond"/>
-        </w:rPr>
-      </w:pPr>
-    </w:p>
-    <w:p>
-      <w:pPr>
-        <w:rPr>
-          <w:rFonts w:ascii="Garamond" w:hAnsi="Garamond"/>
-        </w:rPr>
-      </w:pPr>
-      <w:r>
-        <w:rPr>
-          <w:rFonts w:ascii="Garamond" w:hAnsi="Garamond"/>
-        </w:rPr>
-        <w:t>Implement ApplicationRuntime</w:t>
-      </w:r>
-    </w:p>
-    <w:p>
-      <w:pPr>
-        <w:rPr>
-          <w:rFonts w:ascii="Garamond" w:hAnsi="Garamond"/>
-        </w:rPr>
-      </w:pPr>
-    </w:p>
-    <w:p>
-      <w:pPr>
-        <w:rPr>
-          <w:rFonts w:ascii="Garamond" w:hAnsi="Garamond"/>
-        </w:rPr>
-      </w:pPr>
-      <w:r>
-        <w:rPr>
-          <w:rFonts w:ascii="Garamond" w:hAnsi="Garamond"/>
-        </w:rPr>
-        <w:t>Implement Command</w:t>
-      </w:r>
-      <w:r>
-        <w:rPr>
-          <w:rFonts w:ascii="Garamond" w:hAnsi="Garamond"/>
-        </w:rPr>
-        <w:t>(s)</w:t>
-      </w:r>
-      <w:r>
-        <w:rPr>
-          <w:rFonts w:ascii="Garamond" w:hAnsi="Garamond"/>
-        </w:rPr>
-        <w:t>.</w:t>
-      </w:r>
-    </w:p>
-    <w:p>
-      <w:pPr>
-        <w:rPr>
-          <w:rFonts w:ascii="Garamond" w:hAnsi="Garamond"/>
-        </w:rPr>
-      </w:pPr>
-    </w:p>
-    <w:p>
-      <w:pPr>
-        <w:rPr>
-          <w:rFonts w:ascii="Garamond" w:hAnsi="Garamond"/>
-        </w:rPr>
-      </w:pPr>
-      <w:r>
-        <w:rPr>
-          <w:rFonts w:ascii="Garamond" w:hAnsi="Garamond"/>
-        </w:rPr>
-        <w:t xml:space="preserve">Package the </w:t>
-      </w:r>
-      <w:r>
-        <w:rPr>
-          <w:rFonts w:ascii="Garamond" w:hAnsi="Garamond"/>
-        </w:rPr>
-        <w:t xml:space="preserve">applicationRuntime and the </w:t>
-      </w:r>
-      <w:r>
-        <w:rPr>
-          <w:rFonts w:ascii="Garamond" w:hAnsi="Garamond"/>
-        </w:rPr>
-        <w:t>commands in a JAR (or place them in a directory).</w:t>
-      </w:r>
-    </w:p>
-    <w:p>
-      <w:pPr>
-        <w:rPr>
-          <w:rFonts w:ascii="Garamond" w:hAnsi="Garamond"/>
-        </w:rPr>
-      </w:pPr>
-    </w:p>
-    <w:p>
-      <w:pPr>
-        <w:rPr>
-          <w:rFonts w:ascii="Garamond" w:hAnsi="Garamond"/>
-        </w:rPr>
-      </w:pPr>
-      <w:r>
-        <w:rPr>
-          <w:rFonts w:ascii="Garamond" w:hAnsi="Garamond"/>
-        </w:rPr>
-        <w:t>Set “application.name” as a system property. If the applicationRuntime is BlahApplicationRuntime, the application.name must be “blah”.</w:t>
-      </w:r>
-    </w:p>
-    <w:p>
-      <w:pPr>
-        <w:rPr>
-          <w:rFonts w:ascii="Garamond" w:hAnsi="Garamond"/>
-        </w:rPr>
-      </w:pPr>
-    </w:p>
-    <w:p>
-      <w:pPr>
-        <w:rPr>
-          <w:rFonts w:ascii="Garamond" w:hAnsi="Garamond"/>
-        </w:rPr>
-      </w:pPr>
-      <w:r>
-        <w:rPr>
-          <w:rFonts w:ascii="Garamond" w:hAnsi="Garamond"/>
-        </w:rPr>
-        <w:t>Make sure the JAR or the directory is first on the class path (otherwise other &lt;your-command-name&gt;Command.class, if exist, will be instantiated first)</w:t>
-      </w:r>
-    </w:p>
-    <w:p>
-      <w:pPr>
-        <w:rPr>
-          <w:rFonts w:ascii="Garamond" w:hAnsi="Garamond"/>
-        </w:rPr>
-      </w:pPr>
-    </w:p>
-    <w:p>
-      <w:pPr>
-        <w:pStyle w:val="Heading1"/>
-        <w:rPr>
-          <w:rFonts w:ascii="Garamond" w:hAnsi="Garamond"/>
-        </w:rPr>
-      </w:pPr>
-    </w:p>
-    <w:p>
-      <w:pPr>
-        <w:rPr>
-          <w:rFonts w:ascii="Garamond" w:eastAsiaTheme="majorEastAsia" w:hAnsi="Garamond" w:cstheme="majorBidi"/>
-          <w:color w:val="2E74B5" w:themeColor="accent1" w:themeShade="BF"/>
-          <w:sz w:val="32"/>
-          <w:szCs w:val="32"/>
-        </w:rPr>
-      </w:pPr>
-      <w:r>
-        <w:rPr>
-          <w:rFonts w:ascii="Garamond" w:hAnsi="Garamond"/>
-        </w:rPr>
-        <w:br w:type="page"/>
-      </w:r>
-      <w:bookmarkStart w:id="0" w:name="_GoBack"/>
-      <w:bookmarkEnd w:id="0"/>
-    </w:p>
-    <w:p>
-      <w:pPr>
-        <w:pStyle w:val="Heading1"/>
-        <w:rPr>
-          <w:rFonts w:ascii="Garamond" w:hAnsi="Garamond"/>
-        </w:rPr>
-      </w:pPr>
-      <w:r>
-        <w:rPr>
-          <w:rFonts w:ascii="Garamond" w:hAnsi="Garamond"/>
-        </w:rPr>
         <w:t>Default Command</w:t>
       </w:r>
     </w:p>
@@ -830,19 +927,7 @@
         <w:rPr>
           <w:rFonts w:ascii="Garamond" w:hAnsi="Garamond"/>
         </w:rPr>
-        <w:t xml:space="preserve"> </w:t>
-      </w:r>
-      <w:r>
-        <w:rPr>
-          <w:rFonts w:ascii="Garamond" w:hAnsi="Garamond"/>
-        </w:rPr>
-        <w:t>[error]: no command</w:t>
-      </w:r>
-      <w:r>
-        <w:rPr>
-          <w:rFonts w:ascii="Garamond" w:hAnsi="Garamond"/>
-        </w:rPr>
-        <w:t xml:space="preserve"> specified on command line and no default command </w:t>
+        <w:t xml:space="preserve"> [error]: no command specified on command line and no default command </w:t>
       </w:r>
       <w:r>
         <w:rPr>

</xml_diff>

<commit_message>
help mechanism, step 2
</commit_message>
<xml_diff>
--- a/doc/clad.docx
+++ b/doc/clad.docx
@@ -36,6 +36,34 @@
         </w:rPr>
         <w:t>TODO</w:t>
       </w:r>
+    </w:p>
+    <w:p>
+      <w:pPr>
+        <w:rPr>
+          <w:rFonts w:ascii="Garamond" w:hAnsi="Garamond"/>
+        </w:rPr>
+      </w:pPr>
+    </w:p>
+    <w:p>
+      <w:pPr>
+        <w:rPr>
+          <w:rFonts w:ascii="Garamond" w:hAnsi="Garamond"/>
+        </w:rPr>
+      </w:pPr>
+      <w:r>
+        <w:rPr>
+          <w:rFonts w:ascii="Garamond" w:hAnsi="Garamond"/>
+        </w:rPr>
+        <w:t>Continue with help – make sure all c</w:t>
+      </w:r>
+      <w:r>
+        <w:rPr>
+          <w:rFonts w:ascii="Garamond" w:hAnsi="Garamond"/>
+        </w:rPr>
+        <w:t>lad tests pass, then integrate with esa.</w:t>
+      </w:r>
+      <w:bookmarkStart w:id="0" w:name="_GoBack"/>
+      <w:bookmarkEnd w:id="0"/>
     </w:p>
     <w:p>
       <w:pPr>
@@ -85,8 +113,6 @@
         </w:rPr>
         <w:t>help text files are transferred into JAR and visible to help</w:t>
       </w:r>
-      <w:bookmarkStart w:id="0" w:name="_GoBack"/>
-      <w:bookmarkEnd w:id="0"/>
     </w:p>
     <w:p>
       <w:pPr>

</xml_diff>

<commit_message>
added a mechanism that allows a command to declare whether it needs the runtime or not
</commit_message>
<xml_diff>
--- a/doc/clad.docx
+++ b/doc/clad.docx
@@ -75,66 +75,9 @@
         <w:rPr>
           <w:rFonts w:ascii="Garamond" w:hAnsi="Garamond"/>
         </w:rPr>
-        <w:t>Define how users can extend their configuration – the user application will most likely need global options of their own</w:t>
-      </w:r>
-      <w:r>
-        <w:rPr>
-          <w:rFonts w:ascii="Garamond" w:hAnsi="Garamond"/>
-        </w:rPr>
-        <w:t>.</w:t>
-      </w:r>
-      <w:bookmarkStart w:id="0" w:name="_GoBack"/>
-      <w:bookmarkEnd w:id="0"/>
-    </w:p>
-    <w:p>
-      <w:pPr>
-        <w:pStyle w:val="ListParagraph"/>
-        <w:ind w:left="1440"/>
-        <w:rPr>
-          <w:rFonts w:ascii="Garamond" w:hAnsi="Garamond"/>
-        </w:rPr>
-      </w:pPr>
-    </w:p>
-    <w:p>
-      <w:pPr>
-        <w:rPr>
-          <w:rFonts w:ascii="Garamond" w:hAnsi="Garamond"/>
-        </w:rPr>
-      </w:pPr>
-    </w:p>
-    <w:p>
-      <w:pPr>
-        <w:pStyle w:val="ListParagraph"/>
-        <w:rPr>
-          <w:rFonts w:ascii="Garamond" w:hAnsi="Garamond"/>
-        </w:rPr>
-      </w:pPr>
-    </w:p>
-    <w:p>
-      <w:pPr>
-        <w:rPr>
-          <w:rFonts w:ascii="Garamond" w:hAnsi="Garamond"/>
-        </w:rPr>
-      </w:pPr>
-    </w:p>
-    <w:p>
-      <w:pPr>
-        <w:pStyle w:val="Heading1"/>
-        <w:pBdr>
-          <w:bottom w:val="single" w:sz="4" w:space="1" w:color="auto"/>
-        </w:pBdr>
-        <w:rPr>
-          <w:rFonts w:ascii="Garamond" w:hAnsi="Garamond"/>
-        </w:rPr>
-      </w:pPr>
-      <w:r>
-        <w:rPr>
-          <w:rFonts w:ascii="Garamond" w:hAnsi="Garamond"/>
-        </w:rPr>
-        <w:t>Long Term TODO</w:t>
-      </w:r>
-    </w:p>
-    <w:p/>
+        <w:t>Implement support for -v|--version which turns on debugging on console irrespective of the log4j.xml configuration on the path.</w:t>
+      </w:r>
+    </w:p>
     <w:p>
       <w:pPr>
         <w:pStyle w:val="ListParagraph"/>
@@ -150,6 +93,99 @@
         <w:rPr>
           <w:rFonts w:ascii="Garamond" w:hAnsi="Garamond"/>
         </w:rPr>
+        <w:t>Make sure that version command executes before requiring any application specific options.</w:t>
+      </w:r>
+      <w:bookmarkStart w:id="0" w:name="_GoBack"/>
+      <w:bookmarkEnd w:id="0"/>
+    </w:p>
+    <w:p>
+      <w:pPr>
+        <w:pStyle w:val="ListParagraph"/>
+        <w:numPr>
+          <w:ilvl w:val="0"/>
+          <w:numId w:val="1"/>
+        </w:numPr>
+        <w:rPr>
+          <w:rFonts w:ascii="Garamond" w:hAnsi="Garamond"/>
+        </w:rPr>
+      </w:pPr>
+      <w:r>
+        <w:rPr>
+          <w:rFonts w:ascii="Garamond" w:hAnsi="Garamond"/>
+        </w:rPr>
+        <w:t>Define how users can extend their configuration – the user application will most likely need global options of their own</w:t>
+      </w:r>
+      <w:r>
+        <w:rPr>
+          <w:rFonts w:ascii="Garamond" w:hAnsi="Garamond"/>
+        </w:rPr>
+        <w:t>.</w:t>
+      </w:r>
+    </w:p>
+    <w:p>
+      <w:pPr>
+        <w:pStyle w:val="ListParagraph"/>
+        <w:ind w:left="1440"/>
+        <w:rPr>
+          <w:rFonts w:ascii="Garamond" w:hAnsi="Garamond"/>
+        </w:rPr>
+      </w:pPr>
+    </w:p>
+    <w:p>
+      <w:pPr>
+        <w:rPr>
+          <w:rFonts w:ascii="Garamond" w:hAnsi="Garamond"/>
+        </w:rPr>
+      </w:pPr>
+    </w:p>
+    <w:p>
+      <w:pPr>
+        <w:pStyle w:val="ListParagraph"/>
+        <w:rPr>
+          <w:rFonts w:ascii="Garamond" w:hAnsi="Garamond"/>
+        </w:rPr>
+      </w:pPr>
+    </w:p>
+    <w:p>
+      <w:pPr>
+        <w:rPr>
+          <w:rFonts w:ascii="Garamond" w:hAnsi="Garamond"/>
+        </w:rPr>
+      </w:pPr>
+    </w:p>
+    <w:p>
+      <w:pPr>
+        <w:pStyle w:val="Heading1"/>
+        <w:pBdr>
+          <w:bottom w:val="single" w:sz="4" w:space="1" w:color="auto"/>
+        </w:pBdr>
+        <w:rPr>
+          <w:rFonts w:ascii="Garamond" w:hAnsi="Garamond"/>
+        </w:rPr>
+      </w:pPr>
+      <w:r>
+        <w:rPr>
+          <w:rFonts w:ascii="Garamond" w:hAnsi="Garamond"/>
+        </w:rPr>
+        <w:t>Long Term TODO</w:t>
+      </w:r>
+    </w:p>
+    <w:p/>
+    <w:p>
+      <w:pPr>
+        <w:pStyle w:val="ListParagraph"/>
+        <w:numPr>
+          <w:ilvl w:val="0"/>
+          <w:numId w:val="1"/>
+        </w:numPr>
+        <w:rPr>
+          <w:rFonts w:ascii="Garamond" w:hAnsi="Garamond"/>
+        </w:rPr>
+      </w:pPr>
+      <w:r>
+        <w:rPr>
+          <w:rFonts w:ascii="Garamond" w:hAnsi="Garamond"/>
+        </w:rPr>
         <w:t>Currently we look for classes based on their name (*Command and *ApplicationRuntime). Use annotations or look inside the class for to see if they implement Command or ApplicationRuntime. ApplicationRuntime callback should be annotated instead of being interface methods. However, keep the framework backward compatible, old</w:t>
       </w:r>
       <w:r>
@@ -369,6 +405,7 @@
         <w:rPr>
           <w:rFonts w:ascii="Garamond" w:hAnsi="Garamond"/>
         </w:rPr>
+        <w:lastRenderedPageBreak/>
         <w:t>It uses the GNU command line convention –o &lt;value&gt; | --option=value.</w:t>
       </w:r>
     </w:p>
@@ -396,7 +433,6 @@
         <w:rPr>
           <w:rFonts w:ascii="Garamond" w:hAnsi="Garamond"/>
         </w:rPr>
-        <w:lastRenderedPageBreak/>
         <w:t>How does it Work?</w:t>
       </w:r>
     </w:p>

</xml_diff>

<commit_message>
--verbose changes the underlying console appender threshold to DEBUG
</commit_message>
<xml_diff>
--- a/doc/clad.docx
+++ b/doc/clad.docx
@@ -105,6 +105,26 @@
     <w:p>
       <w:pPr>
         <w:pStyle w:val="ListParagraph"/>
+        <w:numPr>
+          <w:ilvl w:val="1"/>
+          <w:numId w:val="1"/>
+        </w:numPr>
+        <w:rPr>
+          <w:rFonts w:ascii="Garamond" w:hAnsi="Garamond"/>
+        </w:rPr>
+      </w:pPr>
+      <w:r>
+        <w:rPr>
+          <w:rFonts w:ascii="Garamond" w:hAnsi="Garamond"/>
+        </w:rPr>
+        <w:t>An application must declare its global options so we know the literals (short or long).</w:t>
+      </w:r>
+      <w:bookmarkStart w:id="0" w:name="_GoBack"/>
+      <w:bookmarkEnd w:id="0"/>
+    </w:p>
+    <w:p>
+      <w:pPr>
+        <w:pStyle w:val="ListParagraph"/>
         <w:ind w:left="1440"/>
         <w:rPr>
           <w:rFonts w:ascii="Garamond" w:hAnsi="Garamond"/>
@@ -398,6 +418,7 @@
         <w:rPr>
           <w:rFonts w:ascii="Garamond" w:hAnsi="Garamond"/>
         </w:rPr>
+        <w:lastRenderedPageBreak/>
         <w:br w:type="page"/>
       </w:r>
     </w:p>
@@ -412,7 +433,6 @@
         <w:rPr>
           <w:rFonts w:ascii="Garamond" w:hAnsi="Garamond"/>
         </w:rPr>
-        <w:lastRenderedPageBreak/>
         <w:t>How does it Work?</w:t>
       </w:r>
     </w:p>
@@ -556,8 +576,6 @@
         </w:rPr>
         <w:t>If a specific command does not need an application runtime instance (thus the framework must not instantiate an application runtime for it), implement the Command so its needsRuntime() returns false. By default CommandBase.needsRuntime() returns true.</w:t>
       </w:r>
-      <w:bookmarkStart w:id="0" w:name="_GoBack"/>
-      <w:bookmarkEnd w:id="0"/>
     </w:p>
     <w:p>
       <w:pPr>

</xml_diff>

<commit_message>
more details on how how Commands are executed
</commit_message>
<xml_diff>
--- a/doc/clad.docx
+++ b/doc/clad.docx
@@ -451,6 +451,15 @@
     </w:p>
     <w:p>
       <w:pPr>
+        <w:pStyle w:val="Heading2"/>
+      </w:pPr>
+      <w:r>
+        <w:t>ApplicationRuntime</w:t>
+      </w:r>
+    </w:p>
+    <w:p/>
+    <w:p>
+      <w:pPr>
         <w:rPr>
           <w:rFonts w:ascii="Garamond" w:hAnsi="Garamond"/>
         </w:rPr>
@@ -471,6 +480,21 @@
     </w:p>
     <w:p>
       <w:pPr>
+        <w:pStyle w:val="Heading2"/>
+      </w:pPr>
+      <w:r>
+        <w:t>Command</w:t>
+      </w:r>
+    </w:p>
+    <w:p>
+      <w:pPr>
+        <w:rPr>
+          <w:rFonts w:ascii="Garamond" w:hAnsi="Garamond"/>
+        </w:rPr>
+      </w:pPr>
+    </w:p>
+    <w:p>
+      <w:pPr>
         <w:rPr>
           <w:rFonts w:ascii="Garamond" w:hAnsi="Garamond"/>
         </w:rPr>
@@ -520,6 +544,72 @@
           <w:rFonts w:ascii="Garamond" w:hAnsi="Garamond"/>
         </w:rPr>
         <w:t>Add &lt;command-name&gt;.txt containing the command help in the same package as the command class.</w:t>
+      </w:r>
+    </w:p>
+    <w:p>
+      <w:pPr>
+        <w:rPr>
+          <w:rFonts w:ascii="Garamond" w:hAnsi="Garamond"/>
+        </w:rPr>
+      </w:pPr>
+    </w:p>
+    <w:p>
+      <w:pPr>
+        <w:rPr>
+          <w:rFonts w:ascii="Garamond" w:hAnsi="Garamond"/>
+        </w:rPr>
+      </w:pPr>
+      <w:r>
+        <w:rPr>
+          <w:rFonts w:ascii="Garamond" w:hAnsi="Garamond"/>
+        </w:rPr>
+        <w:t>Package the applicationRuntime and the commands in a JAR (or place them in a directory).</w:t>
+      </w:r>
+    </w:p>
+    <w:p>
+      <w:pPr>
+        <w:rPr>
+          <w:rFonts w:ascii="Garamond" w:hAnsi="Garamond"/>
+        </w:rPr>
+      </w:pPr>
+    </w:p>
+    <w:p>
+      <w:pPr>
+        <w:rPr>
+          <w:rFonts w:ascii="Garamond" w:hAnsi="Garamond"/>
+        </w:rPr>
+      </w:pPr>
+      <w:r>
+        <w:rPr>
+          <w:rFonts w:ascii="Garamond" w:hAnsi="Garamond"/>
+        </w:rPr>
+        <w:t>Set “application.name” as a system property. If the applicationRuntime is BlahApplicationRuntime, the application.name must be “blah”.</w:t>
+      </w:r>
+    </w:p>
+    <w:p>
+      <w:pPr>
+        <w:rPr>
+          <w:rFonts w:ascii="Garamond" w:hAnsi="Garamond"/>
+        </w:rPr>
+      </w:pPr>
+    </w:p>
+    <w:p>
+      <w:pPr>
+        <w:rPr>
+          <w:rFonts w:ascii="Garamond" w:hAnsi="Garamond"/>
+        </w:rPr>
+      </w:pPr>
+      <w:r>
+        <w:rPr>
+          <w:rFonts w:ascii="Garamond" w:hAnsi="Garamond"/>
+        </w:rPr>
+        <w:t>Make sure the JAR or the directory is first on the class path (otherwise other &lt;your-command-name&gt;Command.class, if exist, will be instantiated first)</w:t>
+      </w:r>
+      <w:r>
+        <w:rPr>
+          <w:rFonts w:ascii="Garamond" w:hAnsi="Garamond"/>
+        </w:rPr>
+        <w:t>.</w:t>
       </w:r>
       <w:bookmarkStart w:id="0" w:name="_GoBack"/>
       <w:bookmarkEnd w:id="0"/>
@@ -533,55 +623,30 @@
     </w:p>
     <w:p>
       <w:pPr>
-        <w:rPr>
-          <w:rFonts w:ascii="Garamond" w:hAnsi="Garamond"/>
-        </w:rPr>
-      </w:pPr>
-      <w:r>
-        <w:rPr>
-          <w:rFonts w:ascii="Garamond" w:hAnsi="Garamond"/>
-        </w:rPr>
-        <w:t>Package the applicationRuntime and the commands in a JAR (or place them in a directory).</w:t>
-      </w:r>
-    </w:p>
-    <w:p>
-      <w:pPr>
-        <w:rPr>
-          <w:rFonts w:ascii="Garamond" w:hAnsi="Garamond"/>
-        </w:rPr>
-      </w:pPr>
-    </w:p>
-    <w:p>
-      <w:pPr>
-        <w:rPr>
-          <w:rFonts w:ascii="Garamond" w:hAnsi="Garamond"/>
-        </w:rPr>
-      </w:pPr>
-      <w:r>
-        <w:rPr>
-          <w:rFonts w:ascii="Garamond" w:hAnsi="Garamond"/>
-        </w:rPr>
-        <w:t>Set “application.name” as a system property. If the applicationRuntime is BlahApplicationRuntime, the application.name must be “blah”.</w:t>
-      </w:r>
-    </w:p>
-    <w:p>
-      <w:pPr>
-        <w:rPr>
-          <w:rFonts w:ascii="Garamond" w:hAnsi="Garamond"/>
-        </w:rPr>
-      </w:pPr>
-    </w:p>
-    <w:p>
-      <w:pPr>
-        <w:rPr>
-          <w:rFonts w:ascii="Garamond" w:hAnsi="Garamond"/>
-        </w:rPr>
-      </w:pPr>
-      <w:r>
-        <w:rPr>
-          <w:rFonts w:ascii="Garamond" w:hAnsi="Garamond"/>
-        </w:rPr>
-        <w:t>Make sure the JAR or the directory is first on the class path (otherwise other &lt;your-command-name&gt;Command.class, if exist, will be instantiated first)</w:t>
+        <w:pStyle w:val="Heading2"/>
+      </w:pPr>
+      <w:r>
+        <w:t>Command Execution</w:t>
+      </w:r>
+    </w:p>
+    <w:p>
+      <w:pPr>
+        <w:rPr>
+          <w:rFonts w:ascii="Garamond" w:hAnsi="Garamond"/>
+        </w:rPr>
+      </w:pPr>
+    </w:p>
+    <w:p>
+      <w:pPr>
+        <w:rPr>
+          <w:rFonts w:ascii="Garamond" w:hAnsi="Garamond"/>
+        </w:rPr>
+      </w:pPr>
+      <w:r>
+        <w:rPr>
+          <w:rFonts w:ascii="Garamond" w:hAnsi="Garamond"/>
+        </w:rPr>
+        <w:t>execute() will be called on the main thread.</w:t>
       </w:r>
     </w:p>
     <w:p>
@@ -1706,6 +1771,28 @@
       <w:szCs w:val="32"/>
     </w:rPr>
   </w:style>
+  <w:style w:type="paragraph" w:styleId="Heading2">
+    <w:name w:val="heading 2"/>
+    <w:basedOn w:val="Normal"/>
+    <w:next w:val="Normal"/>
+    <w:link w:val="Heading2Char"/>
+    <w:uiPriority w:val="9"/>
+    <w:unhideWhenUsed/>
+    <w:qFormat/>
+    <w:rsid w:val="00B803A7"/>
+    <w:pPr>
+      <w:keepNext/>
+      <w:keepLines/>
+      <w:spacing w:before="40"/>
+      <w:outlineLvl w:val="1"/>
+    </w:pPr>
+    <w:rPr>
+      <w:rFonts w:asciiTheme="majorHAnsi" w:eastAsiaTheme="majorEastAsia" w:hAnsiTheme="majorHAnsi" w:cstheme="majorBidi"/>
+      <w:color w:val="2E74B5" w:themeColor="accent1" w:themeShade="BF"/>
+      <w:sz w:val="26"/>
+      <w:szCs w:val="26"/>
+    </w:rPr>
+  </w:style>
   <w:style w:type="character" w:default="1" w:styleId="DefaultParagraphFont">
     <w:name w:val="Default Paragraph Font"/>
     <w:uiPriority w:val="1"/>
@@ -1862,6 +1949,19 @@
     <w:semiHidden/>
     <w:unhideWhenUsed/>
     <w:rsid w:val="001311EB"/>
+  </w:style>
+  <w:style w:type="character" w:customStyle="1" w:styleId="Heading2Char">
+    <w:name w:val="Heading 2 Char"/>
+    <w:basedOn w:val="DefaultParagraphFont"/>
+    <w:link w:val="Heading2"/>
+    <w:uiPriority w:val="9"/>
+    <w:rsid w:val="00B803A7"/>
+    <w:rPr>
+      <w:rFonts w:asciiTheme="majorHAnsi" w:eastAsiaTheme="majorEastAsia" w:hAnsiTheme="majorHAnsi" w:cstheme="majorBidi"/>
+      <w:color w:val="2E74B5" w:themeColor="accent1" w:themeShade="BF"/>
+      <w:sz w:val="26"/>
+      <w:szCs w:val="26"/>
+    </w:rPr>
   </w:style>
 </w:styles>
 </file>

</xml_diff>

<commit_message>
suport for externalized application help
</commit_message>
<xml_diff>
--- a/doc/clad.docx
+++ b/doc/clad.docx
@@ -452,12 +452,24 @@
     <w:p>
       <w:pPr>
         <w:pStyle w:val="Heading2"/>
-      </w:pPr>
-      <w:r>
+        <w:rPr>
+          <w:rFonts w:ascii="Garamond" w:hAnsi="Garamond"/>
+        </w:rPr>
+      </w:pPr>
+      <w:r>
+        <w:rPr>
+          <w:rFonts w:ascii="Garamond" w:hAnsi="Garamond"/>
+        </w:rPr>
         <w:t>ApplicationRuntime</w:t>
       </w:r>
     </w:p>
-    <w:p/>
+    <w:p>
+      <w:pPr>
+        <w:rPr>
+          <w:rFonts w:ascii="Garamond" w:hAnsi="Garamond"/>
+        </w:rPr>
+      </w:pPr>
+    </w:p>
     <w:p>
       <w:pPr>
         <w:rPr>
@@ -481,8 +493,14 @@
     <w:p>
       <w:pPr>
         <w:pStyle w:val="Heading2"/>
-      </w:pPr>
-      <w:r>
+        <w:rPr>
+          <w:rFonts w:ascii="Garamond" w:hAnsi="Garamond"/>
+        </w:rPr>
+      </w:pPr>
+      <w:r>
+        <w:rPr>
+          <w:rFonts w:ascii="Garamond" w:hAnsi="Garamond"/>
+        </w:rPr>
         <w:t>Command</w:t>
       </w:r>
     </w:p>
@@ -611,11 +629,101 @@
         </w:rPr>
         <w:t>.</w:t>
       </w:r>
+    </w:p>
+    <w:p>
+      <w:pPr>
+        <w:rPr>
+          <w:rFonts w:ascii="Garamond" w:hAnsi="Garamond"/>
+        </w:rPr>
+      </w:pPr>
+    </w:p>
+    <w:p>
+      <w:pPr>
+        <w:pStyle w:val="Heading2"/>
+        <w:rPr>
+          <w:rFonts w:ascii="Garamond" w:hAnsi="Garamond"/>
+        </w:rPr>
+      </w:pPr>
+      <w:r>
+        <w:rPr>
+          <w:rFonts w:ascii="Garamond" w:hAnsi="Garamond"/>
+        </w:rPr>
+        <w:t>Command Execution</w:t>
+      </w:r>
+    </w:p>
+    <w:p>
+      <w:pPr>
+        <w:rPr>
+          <w:rFonts w:ascii="Garamond" w:hAnsi="Garamond"/>
+        </w:rPr>
+      </w:pPr>
+    </w:p>
+    <w:p>
+      <w:pPr>
+        <w:rPr>
+          <w:rFonts w:ascii="Garamond" w:hAnsi="Garamond"/>
+        </w:rPr>
+      </w:pPr>
+      <w:r>
+        <w:rPr>
+          <w:rFonts w:ascii="Garamond" w:hAnsi="Garamond"/>
+        </w:rPr>
+        <w:t>execute() will be called on the main thread.</w:t>
+      </w:r>
+    </w:p>
+    <w:p>
+      <w:pPr>
+        <w:rPr>
+          <w:rFonts w:ascii="Garamond" w:hAnsi="Garamond"/>
+        </w:rPr>
+      </w:pPr>
+    </w:p>
+    <w:p>
+      <w:pPr>
+        <w:rPr>
+          <w:rFonts w:ascii="Garamond" w:hAnsi="Garamond"/>
+        </w:rPr>
+      </w:pPr>
+    </w:p>
+    <w:p>
+      <w:pPr>
+        <w:rPr>
+          <w:rFonts w:ascii="Garamond" w:hAnsi="Garamond"/>
+        </w:rPr>
+      </w:pPr>
+    </w:p>
+    <w:p>
+      <w:pPr>
+        <w:rPr>
+          <w:rFonts w:ascii="Garamond" w:hAnsi="Garamond"/>
+        </w:rPr>
+      </w:pPr>
       <w:bookmarkStart w:id="0" w:name="_GoBack"/>
       <w:bookmarkEnd w:id="0"/>
     </w:p>
     <w:p>
       <w:pPr>
+        <w:pStyle w:val="Heading1"/>
+        <w:rPr>
+          <w:rFonts w:ascii="Garamond" w:hAnsi="Garamond"/>
+        </w:rPr>
+      </w:pPr>
+      <w:r>
+        <w:rPr>
+          <w:rFonts w:ascii="Garamond" w:hAnsi="Garamond"/>
+        </w:rPr>
+        <w:t>Help</w:t>
+      </w:r>
+    </w:p>
+    <w:p>
+      <w:pPr>
+        <w:rPr>
+          <w:rFonts w:ascii="Garamond" w:hAnsi="Garamond"/>
+        </w:rPr>
+      </w:pPr>
+    </w:p>
+    <w:p>
+      <w:pPr>
         <w:rPr>
           <w:rFonts w:ascii="Garamond" w:hAnsi="Garamond"/>
         </w:rPr>
@@ -624,50 +732,56 @@
     <w:p>
       <w:pPr>
         <w:pStyle w:val="Heading2"/>
-      </w:pPr>
-      <w:r>
-        <w:t>Command Execution</w:t>
-      </w:r>
-    </w:p>
-    <w:p>
-      <w:pPr>
-        <w:rPr>
-          <w:rFonts w:ascii="Garamond" w:hAnsi="Garamond"/>
-        </w:rPr>
-      </w:pPr>
-    </w:p>
-    <w:p>
-      <w:pPr>
-        <w:rPr>
-          <w:rFonts w:ascii="Garamond" w:hAnsi="Garamond"/>
-        </w:rPr>
-      </w:pPr>
-      <w:r>
-        <w:rPr>
-          <w:rFonts w:ascii="Garamond" w:hAnsi="Garamond"/>
-        </w:rPr>
-        <w:t>execute() will be called on the main thread.</w:t>
-      </w:r>
-    </w:p>
-    <w:p>
-      <w:pPr>
-        <w:rPr>
-          <w:rFonts w:ascii="Garamond" w:hAnsi="Garamond"/>
-        </w:rPr>
-      </w:pPr>
-    </w:p>
-    <w:p>
-      <w:pPr>
-        <w:pStyle w:val="Heading1"/>
-        <w:rPr>
-          <w:rFonts w:ascii="Garamond" w:hAnsi="Garamond"/>
-        </w:rPr>
-      </w:pPr>
-      <w:r>
-        <w:rPr>
-          <w:rFonts w:ascii="Garamond" w:hAnsi="Garamond"/>
-        </w:rPr>
-        <w:t>Help</w:t>
+        <w:rPr>
+          <w:rFonts w:ascii="Garamond" w:hAnsi="Garamond"/>
+        </w:rPr>
+      </w:pPr>
+      <w:r>
+        <w:rPr>
+          <w:rFonts w:ascii="Garamond" w:hAnsi="Garamond"/>
+        </w:rPr>
+        <w:t>Application Help</w:t>
+      </w:r>
+    </w:p>
+    <w:p>
+      <w:pPr>
+        <w:rPr>
+          <w:rFonts w:ascii="Garamond" w:hAnsi="Garamond"/>
+        </w:rPr>
+      </w:pPr>
+    </w:p>
+    <w:p>
+      <w:pPr>
+        <w:rPr>
+          <w:rFonts w:ascii="Garamond" w:hAnsi="Garamond"/>
+        </w:rPr>
+      </w:pPr>
+      <w:r>
+        <w:rPr>
+          <w:rFonts w:ascii="Garamond" w:hAnsi="Garamond"/>
+        </w:rPr>
+        <w:t>The application has a generic help that is displayed every time the “help” without any arguments is invoked. The help content must be placed in a text file in the same package as the ApplicationRuntime implementation class. The name of the help file must be &lt;application-name&gt;.txt.</w:t>
+      </w:r>
+    </w:p>
+    <w:p>
+      <w:pPr>
+        <w:rPr>
+          <w:rFonts w:ascii="Garamond" w:hAnsi="Garamond"/>
+        </w:rPr>
+      </w:pPr>
+    </w:p>
+    <w:p>
+      <w:pPr>
+        <w:pStyle w:val="Heading2"/>
+        <w:rPr>
+          <w:rFonts w:ascii="Garamond" w:hAnsi="Garamond"/>
+        </w:rPr>
+      </w:pPr>
+      <w:r>
+        <w:rPr>
+          <w:rFonts w:ascii="Garamond" w:hAnsi="Garamond"/>
+        </w:rPr>
+        <w:t>Command Help</w:t>
       </w:r>
     </w:p>
     <w:p>

</xml_diff>

<commit_message>
added support for macros in help content
</commit_message>
<xml_diff>
--- a/doc/clad.docx
+++ b/doc/clad.docx
@@ -698,70 +698,129 @@
           <w:rFonts w:ascii="Garamond" w:hAnsi="Garamond"/>
         </w:rPr>
       </w:pPr>
+    </w:p>
+    <w:p>
+      <w:pPr>
+        <w:pStyle w:val="Heading1"/>
+        <w:rPr>
+          <w:rFonts w:ascii="Garamond" w:hAnsi="Garamond"/>
+        </w:rPr>
+      </w:pPr>
+      <w:r>
+        <w:rPr>
+          <w:rFonts w:ascii="Garamond" w:hAnsi="Garamond"/>
+        </w:rPr>
+        <w:t>Help</w:t>
+      </w:r>
+    </w:p>
+    <w:p>
+      <w:pPr>
+        <w:rPr>
+          <w:rFonts w:ascii="Garamond" w:hAnsi="Garamond"/>
+        </w:rPr>
+      </w:pPr>
+    </w:p>
+    <w:p>
+      <w:pPr>
+        <w:rPr>
+          <w:rFonts w:ascii="Garamond" w:hAnsi="Garamond"/>
+        </w:rPr>
+      </w:pPr>
+    </w:p>
+    <w:p>
+      <w:pPr>
+        <w:pStyle w:val="Heading2"/>
+        <w:rPr>
+          <w:rFonts w:ascii="Garamond" w:hAnsi="Garamond"/>
+        </w:rPr>
+      </w:pPr>
+      <w:r>
+        <w:rPr>
+          <w:rFonts w:ascii="Garamond" w:hAnsi="Garamond"/>
+        </w:rPr>
+        <w:t>Application Help</w:t>
+      </w:r>
+    </w:p>
+    <w:p>
+      <w:pPr>
+        <w:rPr>
+          <w:rFonts w:ascii="Garamond" w:hAnsi="Garamond"/>
+        </w:rPr>
+      </w:pPr>
+    </w:p>
+    <w:p>
+      <w:pPr>
+        <w:rPr>
+          <w:rFonts w:ascii="Garamond" w:hAnsi="Garamond"/>
+        </w:rPr>
+      </w:pPr>
+      <w:r>
+        <w:rPr>
+          <w:rFonts w:ascii="Garamond" w:hAnsi="Garamond"/>
+        </w:rPr>
+        <w:t>The application has a generic help that is displayed every time the “help” without any arguments is invoked. The help content must be placed in a text file in the same package as the ApplicationRuntime implementation class. The name of the help file must be &lt;application-name&gt;.txt.</w:t>
+      </w:r>
+    </w:p>
+    <w:p>
+      <w:pPr>
+        <w:rPr>
+          <w:rFonts w:ascii="Garamond" w:hAnsi="Garamond"/>
+        </w:rPr>
+      </w:pPr>
+    </w:p>
+    <w:p>
+      <w:pPr>
+        <w:rPr>
+          <w:rFonts w:ascii="Garamond" w:hAnsi="Garamond"/>
+        </w:rPr>
+      </w:pPr>
+      <w:r>
+        <w:rPr>
+          <w:rFonts w:ascii="Garamond" w:hAnsi="Garamond"/>
+        </w:rPr>
+        <w:t>The help renderer recognizes several macros, which are replaced by dynamically generated content at runtime.</w:t>
+      </w:r>
+    </w:p>
+    <w:p>
+      <w:pPr>
+        <w:rPr>
+          <w:rFonts w:ascii="Garamond" w:hAnsi="Garamond"/>
+        </w:rPr>
+      </w:pPr>
+    </w:p>
+    <w:p>
+      <w:pPr>
+        <w:rPr>
+          <w:rFonts w:ascii="Garamond" w:hAnsi="Garamond"/>
+        </w:rPr>
+      </w:pPr>
+      <w:r>
+        <w:rPr>
+          <w:rFonts w:ascii="Garamond" w:hAnsi="Garamond"/>
+        </w:rPr>
+        <w:t>Macros:</w:t>
+      </w:r>
+      <w:r>
+        <w:rPr>
+          <w:rFonts w:ascii="Garamond" w:hAnsi="Garamond"/>
+        </w:rPr>
+        <w:br/>
+      </w:r>
+    </w:p>
+    <w:p>
+      <w:pPr>
+        <w:rPr>
+          <w:rFonts w:ascii="Garamond" w:hAnsi="Garamond"/>
+        </w:rPr>
+      </w:pPr>
+      <w:r>
+        <w:rPr>
+          <w:rFonts w:ascii="Garamond" w:hAnsi="Garamond"/>
+        </w:rPr>
+        <w:t>@COMMANDS@ - inserts the list of commands available to the application. The runtime builds that list via introspection looking for classes that implement the Command interface.</w:t>
+      </w:r>
       <w:bookmarkStart w:id="0" w:name="_GoBack"/>
       <w:bookmarkEnd w:id="0"/>
-    </w:p>
-    <w:p>
-      <w:pPr>
-        <w:pStyle w:val="Heading1"/>
-        <w:rPr>
-          <w:rFonts w:ascii="Garamond" w:hAnsi="Garamond"/>
-        </w:rPr>
-      </w:pPr>
-      <w:r>
-        <w:rPr>
-          <w:rFonts w:ascii="Garamond" w:hAnsi="Garamond"/>
-        </w:rPr>
-        <w:t>Help</w:t>
-      </w:r>
-    </w:p>
-    <w:p>
-      <w:pPr>
-        <w:rPr>
-          <w:rFonts w:ascii="Garamond" w:hAnsi="Garamond"/>
-        </w:rPr>
-      </w:pPr>
-    </w:p>
-    <w:p>
-      <w:pPr>
-        <w:rPr>
-          <w:rFonts w:ascii="Garamond" w:hAnsi="Garamond"/>
-        </w:rPr>
-      </w:pPr>
-    </w:p>
-    <w:p>
-      <w:pPr>
-        <w:pStyle w:val="Heading2"/>
-        <w:rPr>
-          <w:rFonts w:ascii="Garamond" w:hAnsi="Garamond"/>
-        </w:rPr>
-      </w:pPr>
-      <w:r>
-        <w:rPr>
-          <w:rFonts w:ascii="Garamond" w:hAnsi="Garamond"/>
-        </w:rPr>
-        <w:t>Application Help</w:t>
-      </w:r>
-    </w:p>
-    <w:p>
-      <w:pPr>
-        <w:rPr>
-          <w:rFonts w:ascii="Garamond" w:hAnsi="Garamond"/>
-        </w:rPr>
-      </w:pPr>
-    </w:p>
-    <w:p>
-      <w:pPr>
-        <w:rPr>
-          <w:rFonts w:ascii="Garamond" w:hAnsi="Garamond"/>
-        </w:rPr>
-      </w:pPr>
-      <w:r>
-        <w:rPr>
-          <w:rFonts w:ascii="Garamond" w:hAnsi="Garamond"/>
-        </w:rPr>
-        <w:t>The application has a generic help that is displayed every time the “help” without any arguments is invoked. The help content must be placed in a text file in the same package as the ApplicationRuntime implementation class. The name of the help file must be &lt;application-name&gt;.txt.</w:t>
-      </w:r>
     </w:p>
     <w:p>
       <w:pPr>

</xml_diff>

<commit_message>
Camel case command class names translate to command names with dashes, and the same applies to in-line help files
</commit_message>
<xml_diff>
--- a/doc/clad.docx
+++ b/doc/clad.docx
@@ -189,1062 +189,12 @@
     </w:p>
     <w:p>
       <w:pPr>
-        <w:pStyle w:val="ListParagraph"/>
-        <w:ind w:left="1440"/>
-        <w:rPr>
-          <w:rFonts w:ascii="Garamond" w:hAnsi="Garamond"/>
-        </w:rPr>
-      </w:pPr>
-    </w:p>
-    <w:p>
-      <w:pPr>
-        <w:pStyle w:val="ListParagraph"/>
-        <w:rPr>
-          <w:rFonts w:ascii="Garamond" w:hAnsi="Garamond"/>
-        </w:rPr>
-      </w:pPr>
-    </w:p>
-    <w:p>
-      <w:pPr>
-        <w:pStyle w:val="Heading1"/>
-        <w:pBdr>
-          <w:bottom w:val="single" w:sz="4" w:space="1" w:color="auto"/>
-        </w:pBdr>
-        <w:rPr>
-          <w:rFonts w:ascii="Garamond" w:hAnsi="Garamond"/>
-        </w:rPr>
-      </w:pPr>
-      <w:r>
-        <w:rPr>
-          <w:rFonts w:ascii="Garamond" w:hAnsi="Garamond"/>
-        </w:rPr>
-        <w:t>Overview</w:t>
-      </w:r>
-    </w:p>
-    <w:p>
-      <w:pPr>
-        <w:rPr>
-          <w:rFonts w:ascii="Garamond" w:hAnsi="Garamond"/>
-        </w:rPr>
-      </w:pPr>
-    </w:p>
-    <w:p>
-      <w:pPr>
-        <w:rPr>
-          <w:rFonts w:ascii="Garamond" w:hAnsi="Garamond"/>
-        </w:rPr>
-      </w:pPr>
-      <w:r>
-        <w:rPr>
-          <w:rFonts w:ascii="Garamond" w:hAnsi="Garamond"/>
-        </w:rPr>
-        <w:t>&lt;wrapper&gt; [</w:t>
-      </w:r>
-      <w:r>
-        <w:rPr>
-          <w:rFonts w:ascii="Garamond" w:hAnsi="Garamond"/>
-        </w:rPr>
-        <w:t>global</w:t>
-      </w:r>
-      <w:r>
-        <w:rPr>
-          <w:rFonts w:ascii="Garamond" w:hAnsi="Garamond"/>
-        </w:rPr>
-        <w:t>-options] command &lt;command-options&gt; sub-command &lt;sub-command-options&gt;</w:t>
-      </w:r>
-    </w:p>
-    <w:p>
-      <w:pPr>
-        <w:rPr>
-          <w:rFonts w:ascii="Garamond" w:hAnsi="Garamond"/>
-        </w:rPr>
-      </w:pPr>
-    </w:p>
-    <w:p>
-      <w:pPr>
-        <w:rPr>
-          <w:rFonts w:ascii="Garamond" w:hAnsi="Garamond"/>
-        </w:rPr>
-      </w:pPr>
-      <w:r>
-        <w:rPr>
-          <w:rFonts w:ascii="Garamond" w:hAnsi="Garamond"/>
-        </w:rPr>
-        <w:t>Example:</w:t>
-      </w:r>
-    </w:p>
-    <w:p>
-      <w:pPr>
-        <w:rPr>
-          <w:rFonts w:ascii="Garamond" w:hAnsi="Garamond"/>
-        </w:rPr>
-      </w:pPr>
-    </w:p>
-    <w:p>
-      <w:pPr>
-        <w:rPr>
-          <w:rFonts w:ascii="Garamond" w:hAnsi="Garamond"/>
-        </w:rPr>
-      </w:pPr>
-      <w:r>
-        <w:rPr>
-          <w:rFonts w:ascii="Garamond" w:hAnsi="Garamond"/>
-        </w:rPr>
-        <w:t xml:space="preserve">events --format=”something ….” sample –s 1 </w:t>
-      </w:r>
-    </w:p>
-    <w:p>
-      <w:pPr>
-        <w:rPr>
-          <w:rFonts w:ascii="Garamond" w:hAnsi="Garamond"/>
-        </w:rPr>
-      </w:pPr>
-    </w:p>
-    <w:p>
-      <w:pPr>
-        <w:rPr>
-          <w:rFonts w:ascii="Garamond" w:hAnsi="Garamond"/>
-        </w:rPr>
-      </w:pPr>
-      <w:r>
-        <w:rPr>
-          <w:rFonts w:ascii="Garamond" w:hAnsi="Garamond"/>
-        </w:rPr>
-        <w:t>Each command line option has a configuration file correspondent. Command line value takes precedence over the configuration file value.</w:t>
-      </w:r>
-    </w:p>
-    <w:p>
-      <w:pPr>
-        <w:rPr>
-          <w:rFonts w:ascii="Garamond" w:hAnsi="Garamond"/>
-        </w:rPr>
-      </w:pPr>
-    </w:p>
-    <w:p>
-      <w:pPr>
-        <w:rPr>
-          <w:rFonts w:ascii="Garamond" w:hAnsi="Garamond"/>
-        </w:rPr>
-      </w:pPr>
-      <w:r>
-        <w:rPr>
-          <w:rFonts w:ascii="Garamond" w:hAnsi="Garamond"/>
-        </w:rPr>
-        <w:t>It uses the GNU command line convention –o &lt;value&gt; | --option=value.</w:t>
-      </w:r>
-    </w:p>
-    <w:p>
-      <w:pPr>
-        <w:rPr>
-          <w:rFonts w:ascii="Garamond" w:hAnsi="Garamond"/>
-        </w:rPr>
-      </w:pPr>
-      <w:r>
-        <w:rPr>
-          <w:rFonts w:ascii="Garamond" w:hAnsi="Garamond"/>
-        </w:rPr>
-        <w:br w:type="page"/>
-      </w:r>
-    </w:p>
-    <w:p>
-      <w:pPr>
-        <w:pStyle w:val="Heading1"/>
-        <w:rPr>
-          <w:rFonts w:ascii="Garamond" w:hAnsi="Garamond"/>
-        </w:rPr>
-      </w:pPr>
-      <w:r>
-        <w:rPr>
-          <w:rFonts w:ascii="Garamond" w:hAnsi="Garamond"/>
-        </w:rPr>
-        <w:lastRenderedPageBreak/>
-        <w:t>How does it Work?</w:t>
-      </w:r>
-    </w:p>
-    <w:p>
-      <w:pPr>
-        <w:rPr>
-          <w:rFonts w:ascii="Garamond" w:hAnsi="Garamond"/>
-        </w:rPr>
-      </w:pPr>
-    </w:p>
-    <w:p>
-      <w:pPr>
-        <w:rPr>
-          <w:rFonts w:ascii="Garamond" w:hAnsi="Garamond"/>
-        </w:rPr>
-      </w:pPr>
-      <w:r>
-        <w:rPr>
-          <w:rFonts w:ascii="Garamond" w:hAnsi="Garamond"/>
-        </w:rPr>
-        <w:t xml:space="preserve">The framework scans the command line looking for the first argument that can be mapped to a command. Mapping to a command means scanning the classpath and looking for Command interface implementations whose simple class name match the following pattern: &lt;commandName&gt;Command. </w:t>
-      </w:r>
-    </w:p>
-    <w:p>
-      <w:pPr>
-        <w:rPr>
-          <w:rFonts w:ascii="Garamond" w:hAnsi="Garamond"/>
-        </w:rPr>
-      </w:pPr>
-    </w:p>
-    <w:p>
-      <w:pPr>
-        <w:rPr>
-          <w:rFonts w:ascii="Garamond" w:hAnsi="Garamond"/>
-        </w:rPr>
-      </w:pPr>
-      <w:r>
-        <w:rPr>
-          <w:rFonts w:ascii="Garamond" w:hAnsi="Garamond"/>
-        </w:rPr>
-        <w:t>Everything between the wrapper name and the command name is interpreted as global option.</w:t>
-      </w:r>
-    </w:p>
-    <w:p>
-      <w:pPr>
-        <w:rPr>
-          <w:rFonts w:ascii="Garamond" w:hAnsi="Garamond"/>
-        </w:rPr>
-      </w:pPr>
-    </w:p>
-    <w:p>
-      <w:pPr>
-        <w:rPr>
-          <w:rFonts w:ascii="Garamond" w:hAnsi="Garamond"/>
-        </w:rPr>
-      </w:pPr>
-      <w:r>
-        <w:rPr>
-          <w:rFonts w:ascii="Garamond" w:hAnsi="Garamond"/>
-        </w:rPr>
-        <w:t>Everything beyond the command name is interpreted as command’s option.</w:t>
-      </w:r>
-    </w:p>
-    <w:p>
-      <w:pPr>
-        <w:rPr>
-          <w:rFonts w:ascii="Garamond" w:hAnsi="Garamond"/>
-        </w:rPr>
-      </w:pPr>
-    </w:p>
-    <w:p>
-      <w:pPr>
-        <w:pStyle w:val="Heading1"/>
-        <w:rPr>
-          <w:rFonts w:ascii="Garamond" w:hAnsi="Garamond"/>
-        </w:rPr>
-      </w:pPr>
-      <w:r>
-        <w:rPr>
-          <w:rFonts w:ascii="Garamond" w:hAnsi="Garamond"/>
-        </w:rPr>
-        <w:t>Usage</w:t>
-      </w:r>
-    </w:p>
-    <w:p>
-      <w:pPr>
-        <w:rPr>
-          <w:rFonts w:ascii="Garamond" w:hAnsi="Garamond"/>
-        </w:rPr>
-      </w:pPr>
-    </w:p>
-    <w:p>
-      <w:pPr>
-        <w:pStyle w:val="Heading2"/>
-        <w:rPr>
-          <w:rFonts w:ascii="Garamond" w:hAnsi="Garamond"/>
-        </w:rPr>
-      </w:pPr>
-      <w:r>
-        <w:rPr>
-          <w:rFonts w:ascii="Garamond" w:hAnsi="Garamond"/>
-        </w:rPr>
-        <w:t>ApplicationRuntime</w:t>
-      </w:r>
-    </w:p>
-    <w:p>
-      <w:pPr>
-        <w:rPr>
-          <w:rFonts w:ascii="Garamond" w:hAnsi="Garamond"/>
-        </w:rPr>
-      </w:pPr>
-    </w:p>
-    <w:p>
-      <w:pPr>
-        <w:rPr>
-          <w:rFonts w:ascii="Garamond" w:hAnsi="Garamond"/>
-        </w:rPr>
-      </w:pPr>
-      <w:r>
-        <w:rPr>
-          <w:rFonts w:ascii="Garamond" w:hAnsi="Garamond"/>
-        </w:rPr>
-        <w:t>Implement ApplicationRuntime</w:t>
-      </w:r>
-    </w:p>
-    <w:p>
-      <w:pPr>
-        <w:rPr>
-          <w:rFonts w:ascii="Garamond" w:hAnsi="Garamond"/>
-        </w:rPr>
-      </w:pPr>
-    </w:p>
-    <w:p>
-      <w:pPr>
-        <w:pStyle w:val="Heading2"/>
-        <w:rPr>
-          <w:rFonts w:ascii="Garamond" w:hAnsi="Garamond"/>
-        </w:rPr>
-      </w:pPr>
-      <w:r>
-        <w:rPr>
-          <w:rFonts w:ascii="Garamond" w:hAnsi="Garamond"/>
-        </w:rPr>
-        <w:t>Command</w:t>
-      </w:r>
-    </w:p>
-    <w:p>
-      <w:pPr>
-        <w:rPr>
-          <w:rFonts w:ascii="Garamond" w:hAnsi="Garamond"/>
-        </w:rPr>
-      </w:pPr>
-    </w:p>
-    <w:p>
-      <w:pPr>
-        <w:rPr>
-          <w:rFonts w:ascii="Garamond" w:hAnsi="Garamond"/>
-        </w:rPr>
-      </w:pPr>
-      <w:r>
-        <w:rPr>
-          <w:rFonts w:ascii="Garamond" w:hAnsi="Garamond"/>
-        </w:rPr>
-        <w:t>Implement Command(s).</w:t>
-      </w:r>
-    </w:p>
-    <w:p>
-      <w:pPr>
-        <w:rPr>
-          <w:rFonts w:ascii="Garamond" w:hAnsi="Garamond"/>
-        </w:rPr>
-      </w:pPr>
-    </w:p>
-    <w:p>
-      <w:pPr>
-        <w:rPr>
-          <w:rFonts w:ascii="Garamond" w:hAnsi="Garamond"/>
-        </w:rPr>
-      </w:pPr>
-      <w:r>
-        <w:rPr>
-          <w:rFonts w:ascii="Garamond" w:hAnsi="Garamond"/>
-        </w:rPr>
-        <w:t>If a specific command does not need an application runtime instance (thus the framework must not instantiate an application runtime for it), implement the Command so its needsRuntime() returns false. By default CommandBase.needsRuntime() returns true.</w:t>
-      </w:r>
-    </w:p>
-    <w:p>
-      <w:pPr>
-        <w:rPr>
-          <w:rFonts w:ascii="Garamond" w:hAnsi="Garamond"/>
-        </w:rPr>
-      </w:pPr>
-    </w:p>
-    <w:p>
-      <w:pPr>
-        <w:rPr>
-          <w:rFonts w:ascii="Garamond" w:hAnsi="Garamond"/>
-        </w:rPr>
-      </w:pPr>
-      <w:r>
-        <w:rPr>
-          <w:rFonts w:ascii="Garamond" w:hAnsi="Garamond"/>
-        </w:rPr>
-        <w:t>Add &lt;command-name&gt;.txt containing the command help in the same package as the command class.</w:t>
-      </w:r>
-    </w:p>
-    <w:p>
-      <w:pPr>
-        <w:rPr>
-          <w:rFonts w:ascii="Garamond" w:hAnsi="Garamond"/>
-        </w:rPr>
-      </w:pPr>
-    </w:p>
-    <w:p>
-      <w:pPr>
-        <w:rPr>
-          <w:rFonts w:ascii="Garamond" w:hAnsi="Garamond"/>
-        </w:rPr>
-      </w:pPr>
-      <w:r>
-        <w:rPr>
-          <w:rFonts w:ascii="Garamond" w:hAnsi="Garamond"/>
-        </w:rPr>
-        <w:t>Package the applicationRuntime and the commands in a JAR (or place them in a directory).</w:t>
-      </w:r>
-    </w:p>
-    <w:p>
-      <w:pPr>
-        <w:rPr>
-          <w:rFonts w:ascii="Garamond" w:hAnsi="Garamond"/>
-        </w:rPr>
-      </w:pPr>
-    </w:p>
-    <w:p>
-      <w:pPr>
-        <w:rPr>
-          <w:rFonts w:ascii="Garamond" w:hAnsi="Garamond"/>
-        </w:rPr>
-      </w:pPr>
-      <w:r>
-        <w:rPr>
-          <w:rFonts w:ascii="Garamond" w:hAnsi="Garamond"/>
-        </w:rPr>
-        <w:t>Set “application.name” as a system property. If the applicationRuntime is BlahApplicationRuntime, the application.name must be “blah”.</w:t>
-      </w:r>
-    </w:p>
-    <w:p>
-      <w:pPr>
-        <w:rPr>
-          <w:rFonts w:ascii="Garamond" w:hAnsi="Garamond"/>
-        </w:rPr>
-      </w:pPr>
-    </w:p>
-    <w:p>
-      <w:pPr>
-        <w:rPr>
-          <w:rFonts w:ascii="Garamond" w:hAnsi="Garamond"/>
-        </w:rPr>
-      </w:pPr>
-      <w:r>
-        <w:rPr>
-          <w:rFonts w:ascii="Garamond" w:hAnsi="Garamond"/>
-        </w:rPr>
-        <w:t>Make sure the JAR or the directory is first on the class path (otherwise other &lt;your-command-name&gt;Command.class, if exist, will be instantiated first)</w:t>
-      </w:r>
-      <w:r>
-        <w:rPr>
-          <w:rFonts w:ascii="Garamond" w:hAnsi="Garamond"/>
-        </w:rPr>
-        <w:t>.</w:t>
-      </w:r>
-    </w:p>
-    <w:p>
-      <w:pPr>
-        <w:rPr>
-          <w:rFonts w:ascii="Garamond" w:hAnsi="Garamond"/>
-        </w:rPr>
-      </w:pPr>
-    </w:p>
-    <w:p>
-      <w:pPr>
-        <w:pStyle w:val="Heading2"/>
-        <w:rPr>
-          <w:rFonts w:ascii="Garamond" w:hAnsi="Garamond"/>
-        </w:rPr>
-      </w:pPr>
-      <w:r>
-        <w:rPr>
-          <w:rFonts w:ascii="Garamond" w:hAnsi="Garamond"/>
-        </w:rPr>
-        <w:t>Command Execution</w:t>
-      </w:r>
-    </w:p>
-    <w:p>
-      <w:pPr>
-        <w:rPr>
-          <w:rFonts w:ascii="Garamond" w:hAnsi="Garamond"/>
-        </w:rPr>
-      </w:pPr>
-    </w:p>
-    <w:p>
-      <w:pPr>
-        <w:rPr>
-          <w:rFonts w:ascii="Garamond" w:hAnsi="Garamond"/>
-        </w:rPr>
-      </w:pPr>
-      <w:r>
-        <w:rPr>
-          <w:rFonts w:ascii="Garamond" w:hAnsi="Garamond"/>
-        </w:rPr>
-        <w:t>execute() will be called on the main thread.</w:t>
-      </w:r>
-    </w:p>
-    <w:p>
-      <w:pPr>
-        <w:rPr>
-          <w:rFonts w:ascii="Garamond" w:hAnsi="Garamond"/>
-        </w:rPr>
-      </w:pPr>
-    </w:p>
-    <w:p>
-      <w:pPr>
-        <w:rPr>
-          <w:rFonts w:ascii="Garamond" w:hAnsi="Garamond"/>
-        </w:rPr>
-      </w:pPr>
-    </w:p>
-    <w:p>
-      <w:pPr>
-        <w:rPr>
-          <w:rFonts w:ascii="Garamond" w:hAnsi="Garamond"/>
-        </w:rPr>
-      </w:pPr>
-    </w:p>
-    <w:p>
-      <w:pPr>
-        <w:rPr>
-          <w:rFonts w:ascii="Garamond" w:hAnsi="Garamond"/>
-        </w:rPr>
-      </w:pPr>
-    </w:p>
-    <w:p>
-      <w:pPr>
-        <w:pStyle w:val="Heading1"/>
-        <w:rPr>
-          <w:rFonts w:ascii="Garamond" w:hAnsi="Garamond"/>
-        </w:rPr>
-      </w:pPr>
-      <w:r>
-        <w:rPr>
-          <w:rFonts w:ascii="Garamond" w:hAnsi="Garamond"/>
-        </w:rPr>
-        <w:t>Help</w:t>
-      </w:r>
-    </w:p>
-    <w:p>
-      <w:pPr>
-        <w:rPr>
-          <w:rFonts w:ascii="Garamond" w:hAnsi="Garamond"/>
-        </w:rPr>
-      </w:pPr>
-    </w:p>
-    <w:p>
-      <w:pPr>
-        <w:rPr>
-          <w:rFonts w:ascii="Garamond" w:hAnsi="Garamond"/>
-        </w:rPr>
-      </w:pPr>
-    </w:p>
-    <w:p>
-      <w:pPr>
-        <w:pStyle w:val="Heading2"/>
-        <w:rPr>
-          <w:rFonts w:ascii="Garamond" w:hAnsi="Garamond"/>
-        </w:rPr>
-      </w:pPr>
-      <w:r>
-        <w:rPr>
-          <w:rFonts w:ascii="Garamond" w:hAnsi="Garamond"/>
-        </w:rPr>
-        <w:t>Application Help</w:t>
-      </w:r>
-    </w:p>
-    <w:p>
-      <w:pPr>
-        <w:rPr>
-          <w:rFonts w:ascii="Garamond" w:hAnsi="Garamond"/>
-        </w:rPr>
-      </w:pPr>
-    </w:p>
-    <w:p>
-      <w:pPr>
-        <w:rPr>
-          <w:rFonts w:ascii="Garamond" w:hAnsi="Garamond"/>
-        </w:rPr>
-      </w:pPr>
-      <w:r>
-        <w:rPr>
-          <w:rFonts w:ascii="Garamond" w:hAnsi="Garamond"/>
-        </w:rPr>
-        <w:t>The application has a generic help that is displayed every time the “help” without any arguments is invoked. The help content must be placed in a text file in the same package as the ApplicationRuntime implementation class. The name of the help file must be &lt;application-name&gt;.txt.</w:t>
-      </w:r>
-    </w:p>
-    <w:p>
-      <w:pPr>
-        <w:rPr>
-          <w:rFonts w:ascii="Garamond" w:hAnsi="Garamond"/>
-        </w:rPr>
-      </w:pPr>
-    </w:p>
-    <w:p>
-      <w:pPr>
-        <w:rPr>
-          <w:rFonts w:ascii="Garamond" w:hAnsi="Garamond"/>
-        </w:rPr>
-      </w:pPr>
-      <w:r>
-        <w:rPr>
-          <w:rFonts w:ascii="Garamond" w:hAnsi="Garamond"/>
-        </w:rPr>
-        <w:t>The help renderer recognizes several macros, which are replaced by dynamically generated content at runtime.</w:t>
-      </w:r>
-    </w:p>
-    <w:p>
-      <w:pPr>
-        <w:rPr>
-          <w:rFonts w:ascii="Garamond" w:hAnsi="Garamond"/>
-        </w:rPr>
-      </w:pPr>
-    </w:p>
-    <w:p>
-      <w:pPr>
-        <w:rPr>
-          <w:rFonts w:ascii="Garamond" w:hAnsi="Garamond"/>
-        </w:rPr>
-      </w:pPr>
-      <w:r>
-        <w:rPr>
-          <w:rFonts w:ascii="Garamond" w:hAnsi="Garamond"/>
-        </w:rPr>
-        <w:t>Macros:</w:t>
-      </w:r>
-      <w:r>
-        <w:rPr>
-          <w:rFonts w:ascii="Garamond" w:hAnsi="Garamond"/>
-        </w:rPr>
-        <w:br/>
-      </w:r>
-    </w:p>
-    <w:p>
-      <w:pPr>
-        <w:rPr>
-          <w:rFonts w:ascii="Garamond" w:hAnsi="Garamond"/>
-        </w:rPr>
-      </w:pPr>
-      <w:r>
-        <w:rPr>
-          <w:rFonts w:ascii="Garamond" w:hAnsi="Garamond"/>
-        </w:rPr>
-        <w:t>@COMMANDS@ - inserts the list of commands available to the application. The runtime builds that list via introspection looking for classes that implement the Command interface.</w:t>
-      </w:r>
+        <w:rPr>
+          <w:rFonts w:ascii="Garamond" w:hAnsi="Garamond"/>
+        </w:rPr>
+      </w:pPr>
       <w:bookmarkStart w:id="0" w:name="_GoBack"/>
       <w:bookmarkEnd w:id="0"/>
-    </w:p>
-    <w:p>
-      <w:pPr>
-        <w:rPr>
-          <w:rFonts w:ascii="Garamond" w:hAnsi="Garamond"/>
-        </w:rPr>
-      </w:pPr>
-    </w:p>
-    <w:p>
-      <w:pPr>
-        <w:pStyle w:val="Heading2"/>
-        <w:rPr>
-          <w:rFonts w:ascii="Garamond" w:hAnsi="Garamond"/>
-        </w:rPr>
-      </w:pPr>
-      <w:r>
-        <w:rPr>
-          <w:rFonts w:ascii="Garamond" w:hAnsi="Garamond"/>
-        </w:rPr>
-        <w:t>Command Help</w:t>
-      </w:r>
-    </w:p>
-    <w:p>
-      <w:pPr>
-        <w:rPr>
-          <w:rFonts w:ascii="Garamond" w:hAnsi="Garamond"/>
-        </w:rPr>
-      </w:pPr>
-    </w:p>
-    <w:p>
-      <w:pPr>
-        <w:rPr>
-          <w:rFonts w:ascii="Garamond" w:hAnsi="Garamond"/>
-        </w:rPr>
-      </w:pPr>
-      <w:r>
-        <w:rPr>
-          <w:rFonts w:ascii="Garamond" w:hAnsi="Garamond"/>
-        </w:rPr>
-        <w:t xml:space="preserve">Each command could specify its individual help content as a text file placed in the same directory as the class file. The name of the file is &lt;command&gt;.txt. </w:t>
-      </w:r>
-    </w:p>
-    <w:p>
-      <w:pPr>
-        <w:rPr>
-          <w:rFonts w:ascii="Garamond" w:hAnsi="Garamond"/>
-        </w:rPr>
-      </w:pPr>
-    </w:p>
-    <w:p>
-      <w:pPr>
-        <w:rPr>
-          <w:rFonts w:ascii="Garamond" w:hAnsi="Garamond"/>
-        </w:rPr>
-      </w:pPr>
-      <w:r>
-        <w:rPr>
-          <w:rFonts w:ascii="Garamond" w:hAnsi="Garamond"/>
-        </w:rPr>
-        <w:t xml:space="preserve">The help is invoked with </w:t>
-      </w:r>
-      <w:r>
-        <w:rPr>
-          <w:rFonts w:ascii="Garamond" w:hAnsi="Garamond"/>
-        </w:rPr>
-        <w:t xml:space="preserve">any of </w:t>
-      </w:r>
-      <w:r>
-        <w:rPr>
-          <w:rFonts w:ascii="Garamond" w:hAnsi="Garamond"/>
-        </w:rPr>
-        <w:t>“help”</w:t>
-      </w:r>
-      <w:r>
-        <w:rPr>
-          <w:rFonts w:ascii="Garamond" w:hAnsi="Garamond"/>
-        </w:rPr>
-        <w:t>,</w:t>
-      </w:r>
-      <w:r>
-        <w:rPr>
-          <w:rFonts w:ascii="Garamond" w:hAnsi="Garamond"/>
-        </w:rPr>
-        <w:t xml:space="preserve"> “--help”</w:t>
-      </w:r>
-      <w:r>
-        <w:rPr>
-          <w:rFonts w:ascii="Garamond" w:hAnsi="Garamond"/>
-        </w:rPr>
-        <w:t xml:space="preserve"> and “-h”</w:t>
-      </w:r>
-    </w:p>
-    <w:p>
-      <w:pPr>
-        <w:rPr>
-          <w:rFonts w:ascii="Garamond" w:hAnsi="Garamond"/>
-        </w:rPr>
-      </w:pPr>
-    </w:p>
-    <w:p>
-      <w:pPr>
-        <w:pStyle w:val="Heading1"/>
-        <w:rPr>
-          <w:rFonts w:ascii="Garamond" w:hAnsi="Garamond"/>
-        </w:rPr>
-      </w:pPr>
-      <w:r>
-        <w:rPr>
-          <w:rFonts w:ascii="Garamond" w:hAnsi="Garamond"/>
-        </w:rPr>
-        <w:t>Verbose Option</w:t>
-      </w:r>
-    </w:p>
-    <w:p>
-      <w:pPr>
-        <w:rPr>
-          <w:rFonts w:ascii="Garamond" w:hAnsi="Garamond"/>
-        </w:rPr>
-      </w:pPr>
-    </w:p>
-    <w:p>
-      <w:pPr>
-        <w:rPr>
-          <w:rFonts w:ascii="Garamond" w:hAnsi="Garamond"/>
-        </w:rPr>
-      </w:pPr>
-      <w:r>
-        <w:rPr>
-          <w:rFonts w:ascii="Garamond" w:hAnsi="Garamond"/>
-        </w:rPr>
-        <w:t xml:space="preserve">-v or --verbose turns on DEBUG on the underlying CONSOLE appender. </w:t>
-      </w:r>
-    </w:p>
-    <w:p>
-      <w:pPr>
-        <w:pStyle w:val="Heading1"/>
-        <w:rPr>
-          <w:rFonts w:ascii="Garamond" w:hAnsi="Garamond"/>
-        </w:rPr>
-      </w:pPr>
-      <w:r>
-        <w:rPr>
-          <w:rFonts w:ascii="Garamond" w:hAnsi="Garamond"/>
-        </w:rPr>
-        <w:t>Configuration File</w:t>
-      </w:r>
-    </w:p>
-    <w:p>
-      <w:pPr>
-        <w:rPr>
-          <w:rFonts w:ascii="Garamond" w:hAnsi="Garamond"/>
-        </w:rPr>
-      </w:pPr>
-    </w:p>
-    <w:p>
-      <w:pPr>
-        <w:rPr>
-          <w:rFonts w:ascii="Garamond" w:hAnsi="Garamond"/>
-        </w:rPr>
-      </w:pPr>
-      <w:r>
-        <w:rPr>
-          <w:rFonts w:ascii="Garamond" w:hAnsi="Garamond"/>
-        </w:rPr>
-        <w:t>The corresponding configuration file:</w:t>
-      </w:r>
-    </w:p>
-    <w:p>
-      <w:pPr>
-        <w:rPr>
-          <w:rFonts w:ascii="Garamond" w:hAnsi="Garamond"/>
-        </w:rPr>
-      </w:pPr>
-    </w:p>
-    <w:p>
-      <w:pPr>
-        <w:rPr>
-          <w:rFonts w:ascii="Garamond" w:hAnsi="Garamond"/>
-          <w:color w:val="0070C0"/>
-        </w:rPr>
-      </w:pPr>
-      <w:r>
-        <w:rPr>
-          <w:rFonts w:ascii="Garamond" w:hAnsi="Garamond"/>
-          <w:color w:val="0070C0"/>
-        </w:rPr>
-        <w:t xml:space="preserve">format: </w:t>
-      </w:r>
-      <w:r>
-        <w:rPr>
-          <w:rFonts w:ascii="Garamond" w:hAnsi="Garamond"/>
-          <w:color w:val="0070C0"/>
-        </w:rPr>
-        <w:t>something</w:t>
-      </w:r>
-    </w:p>
-    <w:p>
-      <w:pPr>
-        <w:rPr>
-          <w:rFonts w:ascii="Garamond" w:hAnsi="Garamond"/>
-          <w:color w:val="0070C0"/>
-        </w:rPr>
-      </w:pPr>
-    </w:p>
-    <w:p>
-      <w:pPr>
-        <w:rPr>
-          <w:rFonts w:ascii="Garamond" w:hAnsi="Garamond"/>
-          <w:color w:val="0070C0"/>
-        </w:rPr>
-      </w:pPr>
-      <w:r>
-        <w:rPr>
-          <w:rFonts w:ascii="Garamond" w:hAnsi="Garamond"/>
-          <w:color w:val="0070C0"/>
-        </w:rPr>
-        <w:t>sample</w:t>
-      </w:r>
-      <w:r>
-        <w:rPr>
-          <w:rFonts w:ascii="Garamond" w:hAnsi="Garamond"/>
-          <w:color w:val="0070C0"/>
-        </w:rPr>
-        <w:t>:</w:t>
-      </w:r>
-    </w:p>
-    <w:p>
-      <w:pPr>
-        <w:rPr>
-          <w:rFonts w:ascii="Garamond" w:hAnsi="Garamond"/>
-          <w:color w:val="0070C0"/>
-        </w:rPr>
-      </w:pPr>
-      <w:r>
-        <w:rPr>
-          <w:rFonts w:ascii="Garamond" w:hAnsi="Garamond"/>
-          <w:color w:val="0070C0"/>
-        </w:rPr>
-        <w:t xml:space="preserve">    option-1: value-1</w:t>
-      </w:r>
-    </w:p>
-    <w:p>
-      <w:pPr>
-        <w:rPr>
-          <w:rFonts w:ascii="Garamond" w:hAnsi="Garamond"/>
-          <w:color w:val="0070C0"/>
-        </w:rPr>
-      </w:pPr>
-      <w:r>
-        <w:rPr>
-          <w:rFonts w:ascii="Garamond" w:hAnsi="Garamond"/>
-          <w:color w:val="0070C0"/>
-        </w:rPr>
-        <w:t xml:space="preserve">    option-2: value-2</w:t>
-      </w:r>
-    </w:p>
-    <w:p>
-      <w:pPr>
-        <w:rPr>
-          <w:rFonts w:ascii="Garamond" w:hAnsi="Garamond"/>
-          <w:color w:val="0070C0"/>
-        </w:rPr>
-      </w:pPr>
-      <w:r>
-        <w:rPr>
-          <w:rFonts w:ascii="Garamond" w:hAnsi="Garamond"/>
-          <w:color w:val="0070C0"/>
-        </w:rPr>
-        <w:t xml:space="preserve">  </w:t>
-      </w:r>
-    </w:p>
-    <w:p>
-      <w:pPr>
-        <w:rPr>
-          <w:rFonts w:ascii="Garamond" w:hAnsi="Garamond"/>
-          <w:color w:val="0070C0"/>
-        </w:rPr>
-      </w:pPr>
-      <w:r>
-        <w:rPr>
-          <w:rFonts w:ascii="Garamond" w:hAnsi="Garamond"/>
-          <w:color w:val="0070C0"/>
-        </w:rPr>
-        <w:t xml:space="preserve">  </w:t>
-      </w:r>
-    </w:p>
-    <w:p>
-      <w:pPr>
-        <w:pStyle w:val="Heading1"/>
-        <w:rPr>
-          <w:rFonts w:ascii="Garamond" w:hAnsi="Garamond"/>
-        </w:rPr>
-      </w:pPr>
-    </w:p>
-    <w:p>
-      <w:pPr>
-        <w:rPr>
-          <w:rFonts w:ascii="Garamond" w:eastAsiaTheme="majorEastAsia" w:hAnsi="Garamond" w:cstheme="majorBidi"/>
-          <w:color w:val="2E74B5" w:themeColor="accent1" w:themeShade="BF"/>
-          <w:sz w:val="32"/>
-          <w:szCs w:val="32"/>
-        </w:rPr>
-      </w:pPr>
-      <w:r>
-        <w:rPr>
-          <w:rFonts w:ascii="Garamond" w:hAnsi="Garamond"/>
-        </w:rPr>
-        <w:br w:type="page"/>
-      </w:r>
-    </w:p>
-    <w:p>
-      <w:pPr>
-        <w:pStyle w:val="Heading1"/>
-        <w:rPr>
-          <w:rFonts w:ascii="Garamond" w:hAnsi="Garamond"/>
-        </w:rPr>
-      </w:pPr>
-      <w:r>
-        <w:rPr>
-          <w:rFonts w:ascii="Garamond" w:hAnsi="Garamond"/>
-        </w:rPr>
-        <w:t>Default Command</w:t>
-      </w:r>
-    </w:p>
-    <w:p>
-      <w:pPr>
-        <w:rPr>
-          <w:rFonts w:ascii="Garamond" w:hAnsi="Garamond"/>
-        </w:rPr>
-      </w:pPr>
-    </w:p>
-    <w:p>
-      <w:pPr>
-        <w:rPr>
-          <w:rFonts w:ascii="Garamond" w:hAnsi="Garamond"/>
-        </w:rPr>
-      </w:pPr>
-      <w:r>
-        <w:rPr>
-          <w:rFonts w:ascii="Garamond" w:hAnsi="Garamond"/>
-        </w:rPr>
-        <w:t>If no command is specified, the framework will use the “default command”, if there is one. If not, the application should display:</w:t>
-      </w:r>
-    </w:p>
-    <w:p>
-      <w:pPr>
-        <w:rPr>
-          <w:rFonts w:ascii="Garamond" w:hAnsi="Garamond"/>
-        </w:rPr>
-      </w:pPr>
-    </w:p>
-    <w:p>
-      <w:pPr>
-        <w:rPr>
-          <w:rFonts w:ascii="Garamond" w:hAnsi="Garamond"/>
-        </w:rPr>
-      </w:pPr>
-      <w:r>
-        <w:rPr>
-          <w:rFonts w:ascii="Garamond" w:hAnsi="Garamond"/>
-        </w:rPr>
-        <w:t xml:space="preserve"> [error]: no command specified on command line and no default command </w:t>
-      </w:r>
-      <w:r>
-        <w:rPr>
-          <w:rFonts w:ascii="Garamond" w:hAnsi="Garamond"/>
-        </w:rPr>
-        <w:t xml:space="preserve">was </w:t>
-      </w:r>
-      <w:r>
-        <w:rPr>
-          <w:rFonts w:ascii="Garamond" w:hAnsi="Garamond"/>
-        </w:rPr>
-        <w:t>configured</w:t>
-      </w:r>
-      <w:r>
-        <w:rPr>
-          <w:rFonts w:ascii="Garamond" w:hAnsi="Garamond"/>
-        </w:rPr>
-        <w:t>.</w:t>
-      </w:r>
-    </w:p>
-    <w:p>
-      <w:pPr>
-        <w:rPr>
-          <w:rFonts w:ascii="Garamond" w:hAnsi="Garamond"/>
-        </w:rPr>
-      </w:pPr>
-    </w:p>
-    <w:p>
-      <w:pPr>
-        <w:rPr>
-          <w:rFonts w:ascii="Garamond" w:hAnsi="Garamond"/>
-          <w:color w:val="FF0000"/>
-        </w:rPr>
-      </w:pPr>
-      <w:r>
-        <w:rPr>
-          <w:rFonts w:ascii="Garamond" w:hAnsi="Garamond"/>
-          <w:color w:val="FF0000"/>
-        </w:rPr>
-        <w:t>Instructions on how to configure the default command.</w:t>
-      </w:r>
-    </w:p>
-    <w:p>
-      <w:pPr>
-        <w:rPr>
-          <w:rFonts w:ascii="Garamond" w:hAnsi="Garamond"/>
-        </w:rPr>
-      </w:pPr>
-    </w:p>
-    <w:p>
-      <w:pPr>
-        <w:rPr>
-          <w:rFonts w:ascii="Garamond" w:hAnsi="Garamond"/>
-        </w:rPr>
-      </w:pPr>
-    </w:p>
-    <w:p>
-      <w:pPr>
-        <w:rPr>
-          <w:rFonts w:ascii="Garamond" w:hAnsi="Garamond"/>
-        </w:rPr>
-      </w:pPr>
     </w:p>
     <w:sectPr>
       <w:footerReference w:type="even" r:id="rId7"/>

</xml_diff>